<commit_message>
modified AI introduction and KE
</commit_message>
<xml_diff>
--- a/AI-Introduction/Assignment1/人工智能-第一次课程作业-文档框架.docx
+++ b/AI-Introduction/Assignment1/人工智能-第一次课程作业-文档框架.docx
@@ -54,7 +54,7 @@
       </w:r>
       <w:r>
         <w:rPr>
-          <w:rFonts w:ascii="Times New Roman" w:eastAsia="宋体" w:hAnsi="Times New Roman" w:cs="Times New Roman" w:hint="eastAsia"/>
+          <w:rFonts w:ascii="Times New Roman" w:eastAsia="宋体" w:hAnsi="Times New Roman" w:cs="Times New Roman"/>
         </w:rPr>
         <w:t>杨旭</w:t>
       </w:r>
@@ -72,7 +72,7 @@
       </w:r>
       <w:r>
         <w:rPr>
-          <w:rFonts w:ascii="Times New Roman" w:eastAsia="宋体" w:hAnsi="Times New Roman" w:cs="Times New Roman" w:hint="eastAsia"/>
+          <w:rFonts w:ascii="Times New Roman" w:eastAsia="宋体" w:hAnsi="Times New Roman" w:cs="Times New Roman"/>
         </w:rPr>
         <w:t>徐子航</w:t>
       </w:r>
@@ -160,16 +160,19 @@
     <w:p>
       <w:pPr>
         <w:spacing w:afterLines="50" w:after="156" w:line="400" w:lineRule="exact"/>
-        <w:ind w:firstLineChars="200" w:firstLine="420"/>
-        <w:rPr>
-          <w:rFonts w:ascii="Times New Roman" w:eastAsia="宋体" w:hAnsi="Times New Roman" w:cs="Times New Roman"/>
-          <w:szCs w:val="21"/>
-        </w:rPr>
-      </w:pPr>
-      <w:r>
-        <w:rPr>
-          <w:rFonts w:ascii="Times New Roman" w:eastAsia="宋体" w:hAnsi="Times New Roman" w:cs="Times New Roman"/>
+        <w:ind w:firstLineChars="200" w:firstLine="480"/>
+        <w:rPr>
+          <w:rFonts w:ascii="宋体" w:eastAsia="宋体" w:hAnsi="宋体" w:cs="Times New Roman"/>
+          <w:sz w:val="24"/>
+          <w:szCs w:val="24"/>
+        </w:rPr>
+      </w:pPr>
+      <w:r>
+        <w:rPr>
+          <w:rFonts w:ascii="宋体" w:eastAsia="宋体" w:hAnsi="宋体" w:cs="Times New Roman"/>
           <w:noProof/>
+          <w:sz w:val="24"/>
+          <w:szCs w:val="24"/>
         </w:rPr>
         <w:drawing>
           <wp:anchor distT="0" distB="0" distL="114300" distR="114300" simplePos="0" relativeHeight="251659264" behindDoc="0" locked="0" layoutInCell="1" allowOverlap="1" wp14:anchorId="5960F724" wp14:editId="2963DB98">
@@ -225,80 +228,11 @@
       </w:r>
       <w:r>
         <w:rPr>
-          <w:rFonts w:ascii="Times New Roman" w:eastAsia="宋体" w:hAnsi="Times New Roman" w:cs="Times New Roman"/>
-          <w:szCs w:val="21"/>
-        </w:rPr>
-        <w:t>在九宫格里放在</w:t>
-      </w:r>
-      <w:r>
-        <w:rPr>
-          <w:rFonts w:ascii="Times New Roman" w:eastAsia="宋体" w:hAnsi="Times New Roman" w:cs="Times New Roman"/>
-          <w:szCs w:val="21"/>
-        </w:rPr>
-        <w:t>1</w:t>
-      </w:r>
-      <w:r>
-        <w:rPr>
-          <w:rFonts w:ascii="Times New Roman" w:eastAsia="宋体" w:hAnsi="Times New Roman" w:cs="Times New Roman"/>
-          <w:szCs w:val="21"/>
-        </w:rPr>
-        <w:t>到</w:t>
-      </w:r>
-      <w:r>
-        <w:rPr>
-          <w:rFonts w:ascii="Times New Roman" w:eastAsia="宋体" w:hAnsi="Times New Roman" w:cs="Times New Roman"/>
-          <w:szCs w:val="21"/>
-        </w:rPr>
-        <w:t>8</w:t>
-      </w:r>
-      <w:r>
-        <w:rPr>
-          <w:rFonts w:ascii="Times New Roman" w:eastAsia="宋体" w:hAnsi="Times New Roman" w:cs="Times New Roman"/>
-          <w:szCs w:val="21"/>
-        </w:rPr>
-        <w:t>共</w:t>
-      </w:r>
-      <w:r>
-        <w:rPr>
-          <w:rFonts w:ascii="Times New Roman" w:eastAsia="宋体" w:hAnsi="Times New Roman" w:cs="Times New Roman"/>
-          <w:szCs w:val="21"/>
-        </w:rPr>
-        <w:t>8</w:t>
-      </w:r>
-      <w:r>
-        <w:rPr>
-          <w:rFonts w:ascii="Times New Roman" w:eastAsia="宋体" w:hAnsi="Times New Roman" w:cs="Times New Roman"/>
-          <w:szCs w:val="21"/>
-        </w:rPr>
-        <w:t>个数字还有一个是空格，与空格相邻的数字可以移动到空格的位置，问给定的状态最少需要几步能到达目标状态（用</w:t>
-      </w:r>
-      <w:r>
-        <w:rPr>
-          <w:rFonts w:ascii="Times New Roman" w:eastAsia="宋体" w:hAnsi="Times New Roman" w:cs="Times New Roman"/>
-          <w:szCs w:val="21"/>
-        </w:rPr>
-        <w:t>0</w:t>
-      </w:r>
-      <w:r>
-        <w:rPr>
-          <w:rFonts w:ascii="Times New Roman" w:eastAsia="宋体" w:hAnsi="Times New Roman" w:cs="Times New Roman"/>
-          <w:szCs w:val="21"/>
-        </w:rPr>
-        <w:t>表示空格），目标状态如图</w:t>
-      </w:r>
-      <w:r>
-        <w:rPr>
-          <w:rFonts w:ascii="Times New Roman" w:eastAsia="宋体" w:hAnsi="Times New Roman" w:cs="Times New Roman"/>
-          <w:szCs w:val="21"/>
-        </w:rPr>
-        <w:t>1</w:t>
-      </w:r>
-      <w:r>
-        <w:rPr>
-          <w:rFonts w:ascii="Times New Roman" w:eastAsia="宋体" w:hAnsi="Times New Roman" w:cs="Times New Roman"/>
-          <w:szCs w:val="21"/>
-        </w:rPr>
-        <w:t>所示。</w:t>
+          <w:rFonts w:ascii="宋体" w:eastAsia="宋体" w:hAnsi="宋体" w:cs="Times New Roman"/>
+          <w:sz w:val="24"/>
+          <w:szCs w:val="24"/>
+        </w:rPr>
+        <w:t>在九宫格里放在1到8共8个数字还有一个是空格，与空格相邻的数字可以移动到空格的位置，问给定的状态最少需要几步能到达目标状态（用0表示空格），目标状态如图1所示。</w:t>
       </w:r>
     </w:p>
     <w:p>
@@ -372,93 +306,106 @@
     <w:p>
       <w:pPr>
         <w:spacing w:line="400" w:lineRule="exact"/>
-        <w:ind w:firstLineChars="200" w:firstLine="420"/>
-        <w:rPr>
-          <w:rFonts w:ascii="Times New Roman" w:eastAsia="宋体" w:hAnsi="Times New Roman" w:cs="Times New Roman"/>
-          <w:szCs w:val="21"/>
-        </w:rPr>
-      </w:pPr>
-      <w:r>
-        <w:rPr>
-          <w:rFonts w:ascii="Times New Roman" w:eastAsia="宋体" w:hAnsi="Times New Roman" w:cs="Times New Roman"/>
-          <w:szCs w:val="21"/>
+        <w:ind w:firstLineChars="200" w:firstLine="480"/>
+        <w:rPr>
+          <w:rFonts w:ascii="Times New Roman" w:eastAsia="宋体" w:hAnsi="Times New Roman" w:cs="Times New Roman"/>
+          <w:sz w:val="24"/>
+          <w:szCs w:val="24"/>
+        </w:rPr>
+      </w:pPr>
+      <w:r>
+        <w:rPr>
+          <w:rFonts w:ascii="Times New Roman" w:eastAsia="宋体" w:hAnsi="Times New Roman" w:cs="Times New Roman"/>
+          <w:sz w:val="24"/>
+          <w:szCs w:val="24"/>
         </w:rPr>
         <w:t>本次</w:t>
       </w:r>
       <w:r>
         <w:rPr>
           <w:rFonts w:ascii="Times New Roman" w:eastAsia="宋体" w:hAnsi="Times New Roman" w:cs="Times New Roman"/>
-          <w:szCs w:val="21"/>
+          <w:sz w:val="24"/>
+          <w:szCs w:val="24"/>
         </w:rPr>
         <w:t>实验</w:t>
       </w:r>
       <w:r>
         <w:rPr>
           <w:rFonts w:ascii="Times New Roman" w:eastAsia="宋体" w:hAnsi="Times New Roman" w:cs="Times New Roman"/>
-          <w:szCs w:val="21"/>
+          <w:sz w:val="24"/>
+          <w:szCs w:val="24"/>
         </w:rPr>
         <w:t>主要实现八数码问题的四种</w:t>
       </w:r>
       <w:r>
         <w:rPr>
           <w:rFonts w:ascii="Times New Roman" w:eastAsia="宋体" w:hAnsi="Times New Roman" w:cs="Times New Roman"/>
-          <w:szCs w:val="21"/>
+          <w:sz w:val="24"/>
+          <w:szCs w:val="24"/>
         </w:rPr>
         <w:t>算法</w:t>
       </w:r>
       <w:r>
         <w:rPr>
           <w:rFonts w:ascii="Times New Roman" w:eastAsia="宋体" w:hAnsi="Times New Roman" w:cs="Times New Roman"/>
-          <w:szCs w:val="21"/>
+          <w:sz w:val="24"/>
+          <w:szCs w:val="24"/>
         </w:rPr>
         <w:t>，分别为广度优先</w:t>
       </w:r>
       <w:r>
         <w:rPr>
           <w:rFonts w:ascii="Times New Roman" w:eastAsia="宋体" w:hAnsi="Times New Roman" w:cs="Times New Roman"/>
-          <w:szCs w:val="21"/>
+          <w:sz w:val="24"/>
+          <w:szCs w:val="24"/>
         </w:rPr>
         <w:t>算法、深度有限算法、基于曼哈顿距离的</w:t>
       </w:r>
       <w:r>
         <w:rPr>
           <w:rFonts w:ascii="Times New Roman" w:eastAsia="宋体" w:hAnsi="Times New Roman" w:cs="Times New Roman"/>
-          <w:szCs w:val="21"/>
+          <w:sz w:val="24"/>
+          <w:szCs w:val="24"/>
         </w:rPr>
         <w:t>A*</w:t>
       </w:r>
       <w:r>
         <w:rPr>
           <w:rFonts w:ascii="Times New Roman" w:eastAsia="宋体" w:hAnsi="Times New Roman" w:cs="Times New Roman"/>
-          <w:szCs w:val="21"/>
+          <w:sz w:val="24"/>
+          <w:szCs w:val="24"/>
         </w:rPr>
         <w:t>搜索算法</w:t>
       </w:r>
       <w:r>
         <w:rPr>
           <w:rFonts w:ascii="Times New Roman" w:eastAsia="宋体" w:hAnsi="Times New Roman" w:cs="Times New Roman"/>
-          <w:szCs w:val="21"/>
+          <w:sz w:val="24"/>
+          <w:szCs w:val="24"/>
         </w:rPr>
         <w:t>和基于不正确数码位置的</w:t>
       </w:r>
       <w:r>
         <w:rPr>
           <w:rFonts w:ascii="Times New Roman" w:eastAsia="宋体" w:hAnsi="Times New Roman" w:cs="Times New Roman"/>
-          <w:szCs w:val="21"/>
+          <w:sz w:val="24"/>
+          <w:szCs w:val="24"/>
         </w:rPr>
         <w:t>A*</w:t>
       </w:r>
       <w:r>
         <w:rPr>
           <w:rFonts w:ascii="Times New Roman" w:eastAsia="宋体" w:hAnsi="Times New Roman" w:cs="Times New Roman"/>
-          <w:szCs w:val="21"/>
+          <w:sz w:val="24"/>
+          <w:szCs w:val="24"/>
         </w:rPr>
         <w:t>搜索算法</w:t>
       </w:r>
       <w:r>
         <w:rPr>
           <w:rFonts w:ascii="Times New Roman" w:eastAsia="宋体" w:hAnsi="Times New Roman" w:cs="Times New Roman"/>
-          <w:szCs w:val="21"/>
+          <w:sz w:val="24"/>
+          <w:szCs w:val="24"/>
         </w:rPr>
         <w:t>。</w:t>
       </w:r>
@@ -466,37 +413,42 @@
     <w:p>
       <w:pPr>
         <w:spacing w:line="400" w:lineRule="exact"/>
-        <w:ind w:firstLineChars="200" w:firstLine="420"/>
-        <w:rPr>
-          <w:rFonts w:ascii="Times New Roman" w:eastAsia="宋体" w:hAnsi="Times New Roman" w:cs="Times New Roman"/>
-          <w:szCs w:val="21"/>
-        </w:rPr>
-      </w:pPr>
-      <w:r>
-        <w:rPr>
-          <w:rFonts w:ascii="Times New Roman" w:eastAsia="宋体" w:hAnsi="Times New Roman" w:cs="Times New Roman"/>
-          <w:szCs w:val="21"/>
+        <w:ind w:firstLineChars="200" w:firstLine="480"/>
+        <w:rPr>
+          <w:rFonts w:ascii="Times New Roman" w:eastAsia="宋体" w:hAnsi="Times New Roman" w:cs="Times New Roman"/>
+          <w:sz w:val="24"/>
+          <w:szCs w:val="24"/>
+        </w:rPr>
+      </w:pPr>
+      <w:r>
+        <w:rPr>
+          <w:rFonts w:ascii="Times New Roman" w:eastAsia="宋体" w:hAnsi="Times New Roman" w:cs="Times New Roman"/>
+          <w:sz w:val="24"/>
+          <w:szCs w:val="24"/>
         </w:rPr>
         <w:t>在框架</w:t>
       </w:r>
       <w:r>
         <w:rPr>
           <w:rFonts w:ascii="Times New Roman" w:eastAsia="宋体" w:hAnsi="Times New Roman" w:cs="Times New Roman"/>
-          <w:szCs w:val="21"/>
+          <w:sz w:val="24"/>
+          <w:szCs w:val="24"/>
         </w:rPr>
         <w:t>E</w:t>
       </w:r>
       <w:r>
         <w:rPr>
           <w:rFonts w:ascii="Times New Roman" w:eastAsia="宋体" w:hAnsi="Times New Roman" w:cs="Times New Roman"/>
-          <w:szCs w:val="21"/>
+          <w:sz w:val="24"/>
+          <w:szCs w:val="24"/>
         </w:rPr>
         <w:t>ightFigurePuzzlesFrameWork</w:t>
       </w:r>
       <w:r>
         <w:rPr>
           <w:rFonts w:ascii="Times New Roman" w:eastAsia="宋体" w:hAnsi="Times New Roman" w:cs="Times New Roman"/>
-          <w:szCs w:val="21"/>
+          <w:sz w:val="24"/>
+          <w:szCs w:val="24"/>
         </w:rPr>
         <w:t>中实现四个函数，在输入的回退步数和实验方法设置下能够正确输出数码移动过程、结果是否正确和移动步数。</w:t>
       </w:r>
@@ -1039,7 +991,7 @@
       </w:r>
       <w:r>
         <w:rPr>
-          <w:rFonts w:ascii="Times New Roman" w:eastAsia="宋体" w:hAnsi="Times New Roman" w:cs="Times New Roman" w:hint="eastAsia"/>
+          <w:rFonts w:ascii="Times New Roman" w:eastAsia="宋体" w:hAnsi="Times New Roman" w:cs="Times New Roman"/>
           <w:sz w:val="24"/>
           <w:szCs w:val="24"/>
         </w:rPr>
@@ -1111,19 +1063,68 @@
     </w:p>
     <w:p>
       <w:pPr>
-        <w:rPr>
-          <w:rFonts w:ascii="Times New Roman" w:eastAsia="宋体" w:hAnsi="Times New Roman" w:cs="Times New Roman"/>
-          <w:sz w:val="24"/>
-          <w:szCs w:val="24"/>
-        </w:rPr>
-      </w:pPr>
+        <w:ind w:firstLineChars="200" w:firstLine="480"/>
+        <w:rPr>
+          <w:rFonts w:ascii="Times New Roman" w:eastAsia="宋体" w:hAnsi="Times New Roman" w:cs="Times New Roman"/>
+          <w:sz w:val="24"/>
+          <w:szCs w:val="24"/>
+        </w:rPr>
+      </w:pPr>
+      <w:r>
+        <w:rPr>
+          <w:rFonts w:ascii="Times New Roman" w:eastAsia="宋体" w:hAnsi="Times New Roman" w:cs="Times New Roman"/>
+          <w:sz w:val="24"/>
+          <w:szCs w:val="24"/>
+        </w:rPr>
+        <w:t>这是一种图搜索问题，</w:t>
+      </w:r>
+      <w:r>
+        <w:rPr>
+          <w:rFonts w:ascii="Times New Roman" w:eastAsia="宋体" w:hAnsi="Times New Roman" w:cs="Times New Roman"/>
+          <w:sz w:val="24"/>
+          <w:szCs w:val="24"/>
+        </w:rPr>
+        <w:t>每一个状态可以看成一个节点</w:t>
+      </w:r>
+      <w:r>
+        <w:rPr>
+          <w:rFonts w:ascii="Times New Roman" w:eastAsia="宋体" w:hAnsi="Times New Roman" w:cs="Times New Roman"/>
+          <w:sz w:val="24"/>
+          <w:szCs w:val="24"/>
+        </w:rPr>
+        <w:t>(Node)</w:t>
+      </w:r>
+      <w:r>
+        <w:rPr>
+          <w:rFonts w:ascii="Times New Roman" w:eastAsia="宋体" w:hAnsi="Times New Roman" w:cs="Times New Roman"/>
+          <w:sz w:val="24"/>
+          <w:szCs w:val="24"/>
+        </w:rPr>
+        <w:t>，在专门的</w:t>
+      </w:r>
+      <w:r>
+        <w:rPr>
+          <w:rFonts w:ascii="Times New Roman" w:eastAsia="宋体" w:hAnsi="Times New Roman" w:cs="Times New Roman"/>
+          <w:sz w:val="24"/>
+          <w:szCs w:val="24"/>
+        </w:rPr>
+        <w:t>Node</w:t>
+      </w:r>
+      <w:r>
+        <w:rPr>
+          <w:rFonts w:ascii="Times New Roman" w:eastAsia="宋体" w:hAnsi="Times New Roman" w:cs="Times New Roman"/>
+          <w:sz w:val="24"/>
+          <w:szCs w:val="24"/>
+        </w:rPr>
+        <w:t>类中定义。</w:t>
+      </w:r>
       <w:r>
         <w:rPr>
           <w:rFonts w:ascii="Times New Roman" w:eastAsia="宋体" w:hAnsi="Times New Roman" w:cs="Times New Roman" w:hint="eastAsia"/>
           <w:sz w:val="24"/>
           <w:szCs w:val="24"/>
         </w:rPr>
-        <w:t>这是一种图搜索问题，</w:t>
+        <w:t>在问题中，数码的移动有</w:t>
       </w:r>
       <w:r>
         <w:rPr>
@@ -1131,7 +1132,7 @@
           <w:sz w:val="24"/>
           <w:szCs w:val="24"/>
         </w:rPr>
-        <w:t>每一个状态可以看成一个节点</w:t>
+        <w:t>4</w:t>
       </w:r>
       <w:r>
         <w:rPr>
@@ -1139,15 +1140,7 @@
           <w:sz w:val="24"/>
           <w:szCs w:val="24"/>
         </w:rPr>
-        <w:t>(</w:t>
-      </w:r>
-      <w:r>
-        <w:rPr>
-          <w:rFonts w:ascii="Times New Roman" w:eastAsia="宋体" w:hAnsi="Times New Roman" w:cs="Times New Roman"/>
-          <w:sz w:val="24"/>
-          <w:szCs w:val="24"/>
-        </w:rPr>
-        <w:t>Node)</w:t>
+        <w:t>个方向，还有</w:t>
       </w:r>
       <w:r>
         <w:rPr>
@@ -1155,7 +1148,15 @@
           <w:sz w:val="24"/>
           <w:szCs w:val="24"/>
         </w:rPr>
-        <w:t>，在专门的</w:t>
+        <w:t>f</w:t>
+      </w:r>
+      <w:r>
+        <w:rPr>
+          <w:rFonts w:ascii="Times New Roman" w:eastAsia="宋体" w:hAnsi="Times New Roman" w:cs="Times New Roman"/>
+          <w:sz w:val="24"/>
+          <w:szCs w:val="24"/>
+        </w:rPr>
+        <w:t>ailure</w:t>
       </w:r>
       <w:r>
         <w:rPr>
@@ -1163,7 +1164,7 @@
           <w:sz w:val="24"/>
           <w:szCs w:val="24"/>
         </w:rPr>
-        <w:t>Node</w:t>
+        <w:t>和</w:t>
       </w:r>
       <w:r>
         <w:rPr>
@@ -1171,7 +1172,155 @@
           <w:sz w:val="24"/>
           <w:szCs w:val="24"/>
         </w:rPr>
-        <w:t>类中定义。</w:t>
+        <w:t>c</w:t>
+      </w:r>
+      <w:r>
+        <w:rPr>
+          <w:rFonts w:ascii="Times New Roman" w:eastAsia="宋体" w:hAnsi="Times New Roman" w:cs="Times New Roman"/>
+          <w:sz w:val="24"/>
+          <w:szCs w:val="24"/>
+        </w:rPr>
+        <w:t>utoff</w:t>
+      </w:r>
+      <w:r>
+        <w:rPr>
+          <w:rFonts w:ascii="Times New Roman" w:eastAsia="宋体" w:hAnsi="Times New Roman" w:cs="Times New Roman" w:hint="eastAsia"/>
+          <w:sz w:val="24"/>
+          <w:szCs w:val="24"/>
+        </w:rPr>
+        <w:t>两种状态，代码中体现在</w:t>
+      </w:r>
+      <w:r>
+        <w:rPr>
+          <w:rFonts w:ascii="Times New Roman" w:eastAsia="宋体" w:hAnsi="Times New Roman" w:cs="Times New Roman" w:hint="eastAsia"/>
+          <w:sz w:val="24"/>
+          <w:szCs w:val="24"/>
+        </w:rPr>
+        <w:t>A</w:t>
+      </w:r>
+      <w:r>
+        <w:rPr>
+          <w:rFonts w:ascii="Times New Roman" w:eastAsia="宋体" w:hAnsi="Times New Roman" w:cs="Times New Roman"/>
+          <w:sz w:val="24"/>
+          <w:szCs w:val="24"/>
+        </w:rPr>
+        <w:t>ction</w:t>
+      </w:r>
+      <w:r>
+        <w:rPr>
+          <w:rFonts w:ascii="Times New Roman" w:eastAsia="宋体" w:hAnsi="Times New Roman" w:cs="Times New Roman" w:hint="eastAsia"/>
+          <w:sz w:val="24"/>
+          <w:szCs w:val="24"/>
+        </w:rPr>
+        <w:t>类里。而几种搜索问题要返回的结果也是一个每个元素为</w:t>
+      </w:r>
+      <w:r>
+        <w:rPr>
+          <w:rFonts w:ascii="Times New Roman" w:eastAsia="宋体" w:hAnsi="Times New Roman" w:cs="Times New Roman" w:hint="eastAsia"/>
+          <w:sz w:val="24"/>
+          <w:szCs w:val="24"/>
+        </w:rPr>
+        <w:t>A</w:t>
+      </w:r>
+      <w:r>
+        <w:rPr>
+          <w:rFonts w:ascii="Times New Roman" w:eastAsia="宋体" w:hAnsi="Times New Roman" w:cs="Times New Roman"/>
+          <w:sz w:val="24"/>
+          <w:szCs w:val="24"/>
+        </w:rPr>
+        <w:t>ction</w:t>
+      </w:r>
+      <w:r>
+        <w:rPr>
+          <w:rFonts w:ascii="Times New Roman" w:eastAsia="宋体" w:hAnsi="Times New Roman" w:cs="Times New Roman" w:hint="eastAsia"/>
+          <w:sz w:val="24"/>
+          <w:szCs w:val="24"/>
+        </w:rPr>
+        <w:t>的</w:t>
+      </w:r>
+      <w:r>
+        <w:rPr>
+          <w:rFonts w:ascii="Times New Roman" w:eastAsia="宋体" w:hAnsi="Times New Roman" w:cs="Times New Roman" w:hint="eastAsia"/>
+          <w:sz w:val="24"/>
+          <w:szCs w:val="24"/>
+        </w:rPr>
+        <w:t>v</w:t>
+      </w:r>
+      <w:r>
+        <w:rPr>
+          <w:rFonts w:ascii="Times New Roman" w:eastAsia="宋体" w:hAnsi="Times New Roman" w:cs="Times New Roman"/>
+          <w:sz w:val="24"/>
+          <w:szCs w:val="24"/>
+        </w:rPr>
+        <w:t>ector</w:t>
+      </w:r>
+      <w:r>
+        <w:rPr>
+          <w:rFonts w:ascii="Times New Roman" w:eastAsia="宋体" w:hAnsi="Times New Roman" w:cs="Times New Roman" w:hint="eastAsia"/>
+          <w:sz w:val="24"/>
+          <w:szCs w:val="24"/>
+        </w:rPr>
+        <w:t>数组。</w:t>
+      </w:r>
+    </w:p>
+    <w:p>
+      <w:pPr>
+        <w:rPr>
+          <w:rFonts w:ascii="Times New Roman" w:eastAsia="宋体" w:hAnsi="Times New Roman" w:cs="Times New Roman"/>
+          <w:sz w:val="24"/>
+          <w:szCs w:val="24"/>
+        </w:rPr>
+      </w:pPr>
+    </w:p>
+    <w:p>
+      <w:pPr>
+        <w:ind w:firstLineChars="200" w:firstLine="480"/>
+        <w:rPr>
+          <w:rFonts w:ascii="Times New Roman" w:eastAsia="宋体" w:hAnsi="Times New Roman" w:cs="Times New Roman"/>
+          <w:sz w:val="24"/>
+          <w:szCs w:val="24"/>
+        </w:rPr>
+      </w:pPr>
+      <w:r>
+        <w:rPr>
+          <w:rFonts w:ascii="Times New Roman" w:eastAsia="宋体" w:hAnsi="Times New Roman" w:cs="Times New Roman" w:hint="eastAsia"/>
+          <w:sz w:val="24"/>
+          <w:szCs w:val="24"/>
+        </w:rPr>
+        <w:t>实际上，不论是广度优先、深度优先还是</w:t>
+      </w:r>
+      <w:r>
+        <w:rPr>
+          <w:rFonts w:ascii="Times New Roman" w:eastAsia="宋体" w:hAnsi="Times New Roman" w:cs="Times New Roman" w:hint="eastAsia"/>
+          <w:sz w:val="24"/>
+          <w:szCs w:val="24"/>
+        </w:rPr>
+        <w:t>A</w:t>
+      </w:r>
+      <w:r>
+        <w:rPr>
+          <w:rFonts w:ascii="Times New Roman" w:eastAsia="宋体" w:hAnsi="Times New Roman" w:cs="Times New Roman"/>
+          <w:sz w:val="24"/>
+          <w:szCs w:val="24"/>
+          <w:vertAlign w:val="superscript"/>
+        </w:rPr>
+        <w:t>*</w:t>
+      </w:r>
+      <w:r>
+        <w:rPr>
+          <w:rFonts w:ascii="Times New Roman" w:eastAsia="宋体" w:hAnsi="Times New Roman" w:cs="Times New Roman" w:hint="eastAsia"/>
+          <w:sz w:val="24"/>
+          <w:szCs w:val="24"/>
+        </w:rPr>
+        <w:t>算法，对应的伪代码都已经给出，代码</w:t>
+      </w:r>
+      <w:r>
+        <w:rPr>
+          <w:rFonts w:ascii="Times New Roman" w:eastAsia="宋体" w:hAnsi="Times New Roman" w:cs="Times New Roman" w:hint="eastAsia"/>
+          <w:sz w:val="24"/>
+          <w:szCs w:val="24"/>
+        </w:rPr>
+        <w:t>实现主要是把这些伪代码进行一个复现。</w:t>
       </w:r>
     </w:p>
     <w:p>
@@ -1196,43 +1345,378 @@
     </w:p>
     <w:p>
       <w:pPr>
-        <w:rPr>
-          <w:rFonts w:ascii="Times New Roman" w:eastAsia="宋体" w:hAnsi="Times New Roman" w:cs="Times New Roman"/>
-        </w:rPr>
-      </w:pPr>
+        <w:ind w:firstLineChars="200" w:firstLine="480"/>
+        <w:rPr>
+          <w:rFonts w:ascii="Times New Roman" w:eastAsia="宋体" w:hAnsi="Times New Roman" w:cs="Times New Roman"/>
+          <w:sz w:val="24"/>
+          <w:szCs w:val="24"/>
+        </w:rPr>
+      </w:pPr>
+      <w:r>
+        <w:rPr>
+          <w:rFonts w:ascii="Times New Roman" w:eastAsia="宋体" w:hAnsi="Times New Roman" w:cs="Times New Roman" w:hint="eastAsia"/>
+          <w:sz w:val="24"/>
+          <w:szCs w:val="24"/>
+        </w:rPr>
+        <w:t>宽度优先算法每次拓展深度最浅的结点，这样可以把边缘组织成</w:t>
+      </w:r>
+      <w:r>
+        <w:rPr>
+          <w:rFonts w:ascii="Times New Roman" w:eastAsia="宋体" w:hAnsi="Times New Roman" w:cs="Times New Roman" w:hint="eastAsia"/>
+          <w:sz w:val="24"/>
+          <w:szCs w:val="24"/>
+        </w:rPr>
+        <w:t>FIFO</w:t>
+      </w:r>
+      <w:r>
+        <w:rPr>
+          <w:rFonts w:ascii="Times New Roman" w:eastAsia="宋体" w:hAnsi="Times New Roman" w:cs="Times New Roman" w:hint="eastAsia"/>
+          <w:sz w:val="24"/>
+          <w:szCs w:val="24"/>
+        </w:rPr>
+        <w:t>队列来实现。浅层的老节点会在深层结点之前被拓展。</w:t>
+      </w:r>
     </w:p>
     <w:p>
       <w:pPr>
         <w:pStyle w:val="3"/>
         <w:rPr>
+          <w:rFonts w:ascii="Times New Roman" w:eastAsia="宋体" w:hAnsi="Times New Roman" w:cs="Times New Roman"/>
+        </w:rPr>
+      </w:pPr>
+      <w:r>
+        <w:rPr>
+          <w:rFonts w:ascii="Times New Roman" w:eastAsia="宋体" w:hAnsi="Times New Roman" w:cs="Times New Roman"/>
+        </w:rPr>
+        <w:t xml:space="preserve">2.3 </w:t>
+      </w:r>
+      <w:r>
+        <w:rPr>
+          <w:rFonts w:ascii="Times New Roman" w:eastAsia="宋体" w:hAnsi="Times New Roman" w:cs="Times New Roman"/>
+        </w:rPr>
+        <w:t>深度优先解八数码问题</w:t>
+      </w:r>
+    </w:p>
+    <w:p>
+      <w:pPr>
+        <w:ind w:firstLineChars="200" w:firstLine="480"/>
+        <w:rPr>
+          <w:rFonts w:ascii="Times New Roman" w:eastAsia="宋体" w:hAnsi="Times New Roman" w:cs="Times New Roman"/>
+          <w:sz w:val="24"/>
+          <w:szCs w:val="24"/>
+        </w:rPr>
+      </w:pPr>
+      <w:r>
+        <w:rPr>
+          <w:rFonts w:ascii="Times New Roman" w:eastAsia="宋体" w:hAnsi="Times New Roman" w:cs="Times New Roman" w:hint="eastAsia"/>
+          <w:sz w:val="24"/>
+          <w:szCs w:val="24"/>
+        </w:rPr>
+        <w:t>深度优先搜索</w:t>
+      </w:r>
+      <w:r>
+        <w:rPr>
+          <w:rFonts w:ascii="Times New Roman" w:eastAsia="宋体" w:hAnsi="Times New Roman" w:cs="Times New Roman" w:hint="eastAsia"/>
+          <w:sz w:val="24"/>
+          <w:szCs w:val="24"/>
+        </w:rPr>
+        <w:t>算法是向深处拓展结点。但有的时候，可能会陷入死循环，因为会有一些分支的深度为无限深，所以会有一个限制</w:t>
+      </w:r>
+      <w:r>
+        <w:rPr>
+          <w:rFonts w:ascii="Times New Roman" w:eastAsia="宋体" w:hAnsi="Times New Roman" w:cs="Times New Roman" w:hint="eastAsia"/>
+          <w:sz w:val="24"/>
+          <w:szCs w:val="24"/>
+        </w:rPr>
+        <w:t>l</w:t>
+      </w:r>
+      <w:r>
+        <w:rPr>
+          <w:rFonts w:ascii="Times New Roman" w:eastAsia="宋体" w:hAnsi="Times New Roman" w:cs="Times New Roman"/>
+          <w:sz w:val="24"/>
+          <w:szCs w:val="24"/>
+        </w:rPr>
+        <w:t>imit</w:t>
+      </w:r>
+      <w:r>
+        <w:rPr>
+          <w:rFonts w:ascii="Times New Roman" w:eastAsia="宋体" w:hAnsi="Times New Roman" w:cs="Times New Roman" w:hint="eastAsia"/>
+          <w:sz w:val="24"/>
+          <w:szCs w:val="24"/>
+        </w:rPr>
+        <w:t>。在实验中，这个限制为</w:t>
+      </w:r>
+      <w:r>
+        <w:rPr>
+          <w:rFonts w:ascii="Times New Roman" w:eastAsia="宋体" w:hAnsi="Times New Roman" w:cs="Times New Roman" w:hint="eastAsia"/>
+          <w:sz w:val="24"/>
+          <w:szCs w:val="24"/>
+        </w:rPr>
+        <w:t>1</w:t>
+      </w:r>
+      <w:r>
+        <w:rPr>
+          <w:rFonts w:ascii="Times New Roman" w:eastAsia="宋体" w:hAnsi="Times New Roman" w:cs="Times New Roman"/>
+          <w:sz w:val="24"/>
+          <w:szCs w:val="24"/>
+        </w:rPr>
+        <w:t>0</w:t>
+      </w:r>
+      <w:r>
+        <w:rPr>
+          <w:rFonts w:ascii="Times New Roman" w:eastAsia="宋体" w:hAnsi="Times New Roman" w:cs="Times New Roman" w:hint="eastAsia"/>
+          <w:sz w:val="24"/>
+          <w:szCs w:val="24"/>
+        </w:rPr>
+        <w:t>，一旦超过这个深度，就会自动“剪枝”，进入下一个“树枝”，</w:t>
+      </w:r>
+      <w:r>
+        <w:rPr>
+          <w:rFonts w:ascii="Times New Roman" w:eastAsia="宋体" w:hAnsi="Times New Roman" w:cs="Times New Roman" w:hint="eastAsia"/>
+          <w:sz w:val="24"/>
+          <w:szCs w:val="24"/>
+        </w:rPr>
+        <w:t>在</w:t>
+      </w:r>
+      <w:r>
+        <w:rPr>
+          <w:rFonts w:ascii="Times New Roman" w:eastAsia="宋体" w:hAnsi="Times New Roman" w:cs="Times New Roman" w:hint="eastAsia"/>
+          <w:sz w:val="24"/>
+          <w:szCs w:val="24"/>
+        </w:rPr>
+        <w:t>代码</w:t>
+      </w:r>
+      <w:r>
+        <w:rPr>
+          <w:rFonts w:ascii="Times New Roman" w:eastAsia="宋体" w:hAnsi="Times New Roman" w:cs="Times New Roman" w:hint="eastAsia"/>
+          <w:sz w:val="24"/>
+          <w:szCs w:val="24"/>
+        </w:rPr>
+        <w:t>的输出</w:t>
+      </w:r>
+      <w:r>
+        <w:rPr>
+          <w:rFonts w:ascii="Times New Roman" w:eastAsia="宋体" w:hAnsi="Times New Roman" w:cs="Times New Roman" w:hint="eastAsia"/>
+          <w:sz w:val="24"/>
+          <w:szCs w:val="24"/>
+        </w:rPr>
+        <w:t>中体现为输出</w:t>
+      </w:r>
+      <w:r>
+        <w:rPr>
+          <w:rFonts w:ascii="Times New Roman" w:eastAsia="宋体" w:hAnsi="Times New Roman" w:cs="Times New Roman" w:hint="eastAsia"/>
+          <w:sz w:val="24"/>
+          <w:szCs w:val="24"/>
+        </w:rPr>
+        <w:t>CUTOFF</w:t>
+      </w:r>
+      <w:r>
+        <w:rPr>
+          <w:rFonts w:ascii="Times New Roman" w:eastAsia="宋体" w:hAnsi="Times New Roman" w:cs="Times New Roman" w:hint="eastAsia"/>
+          <w:sz w:val="24"/>
+          <w:szCs w:val="24"/>
+        </w:rPr>
+        <w:t>。</w:t>
+      </w:r>
+    </w:p>
+    <w:p>
+      <w:pPr>
+        <w:rPr>
+          <w:rFonts w:ascii="Times New Roman" w:eastAsia="宋体" w:hAnsi="Times New Roman" w:cs="Times New Roman"/>
+          <w:sz w:val="24"/>
+          <w:szCs w:val="24"/>
+        </w:rPr>
+      </w:pPr>
+    </w:p>
+    <w:p>
+      <w:pPr>
+        <w:rPr>
+          <w:rFonts w:ascii="Times New Roman" w:eastAsia="宋体" w:hAnsi="Times New Roman" w:cs="Times New Roman"/>
+          <w:sz w:val="24"/>
+          <w:szCs w:val="24"/>
+        </w:rPr>
+      </w:pPr>
+    </w:p>
+    <w:p>
+      <w:pPr>
+        <w:pStyle w:val="3"/>
+        <w:rPr>
+          <w:rFonts w:ascii="Times New Roman" w:eastAsia="宋体" w:hAnsi="Times New Roman" w:cs="Times New Roman"/>
+        </w:rPr>
+      </w:pPr>
+      <w:r>
+        <w:rPr>
+          <w:rFonts w:ascii="Times New Roman" w:eastAsia="宋体" w:hAnsi="Times New Roman" w:cs="Times New Roman"/>
+        </w:rPr>
+        <w:lastRenderedPageBreak/>
+        <w:t>2.4 A</w:t>
+      </w:r>
+      <w:r>
+        <w:rPr>
+          <w:rFonts w:ascii="Times New Roman" w:eastAsia="宋体" w:hAnsi="Times New Roman" w:cs="Times New Roman"/>
+          <w:vertAlign w:val="superscript"/>
+        </w:rPr>
+        <w:t>*</w:t>
+      </w:r>
+      <w:r>
+        <w:rPr>
+          <w:rFonts w:ascii="Times New Roman" w:eastAsia="宋体" w:hAnsi="Times New Roman" w:cs="Times New Roman"/>
+        </w:rPr>
+        <w:t>算法解八数码问题</w:t>
+      </w:r>
+    </w:p>
+    <w:p>
+      <w:pPr>
+        <w:ind w:firstLineChars="200" w:firstLine="480"/>
+        <w:rPr>
           <w:rFonts w:ascii="宋体" w:eastAsia="宋体" w:hAnsi="宋体"/>
+          <w:sz w:val="24"/>
+          <w:szCs w:val="24"/>
         </w:rPr>
       </w:pPr>
       <w:r>
         <w:rPr>
           <w:rFonts w:ascii="宋体" w:eastAsia="宋体" w:hAnsi="宋体" w:hint="eastAsia"/>
-        </w:rPr>
-        <w:t>2</w:t>
+          <w:sz w:val="24"/>
+          <w:szCs w:val="24"/>
+        </w:rPr>
+        <w:t>与之前的两个算法不同，这里的A</w:t>
       </w:r>
       <w:r>
         <w:rPr>
           <w:rFonts w:ascii="宋体" w:eastAsia="宋体" w:hAnsi="宋体"/>
-        </w:rPr>
-        <w:t xml:space="preserve">.3 </w:t>
+          <w:sz w:val="24"/>
+          <w:szCs w:val="24"/>
+          <w:vertAlign w:val="superscript"/>
+        </w:rPr>
+        <w:t>*</w:t>
       </w:r>
       <w:r>
         <w:rPr>
           <w:rFonts w:ascii="宋体" w:eastAsia="宋体" w:hAnsi="宋体" w:hint="eastAsia"/>
-        </w:rPr>
-        <w:t>深度优先解八数码问题</w:t>
-      </w:r>
-    </w:p>
-    <w:p>
-      <w:pPr>
-        <w:rPr>
-          <w:rFonts w:hint="eastAsia"/>
-        </w:rPr>
-      </w:pPr>
+          <w:sz w:val="24"/>
+          <w:szCs w:val="24"/>
+        </w:rPr>
+        <w:t>算法对结点的评估结合了g</w:t>
+      </w:r>
+      <w:r>
+        <w:rPr>
+          <w:rFonts w:ascii="宋体" w:eastAsia="宋体" w:hAnsi="宋体"/>
+          <w:sz w:val="24"/>
+          <w:szCs w:val="24"/>
+        </w:rPr>
+        <w:t>(n)</w:t>
+      </w:r>
+      <w:r>
+        <w:rPr>
+          <w:rFonts w:ascii="宋体" w:eastAsia="宋体" w:hAnsi="宋体" w:hint="eastAsia"/>
+          <w:sz w:val="24"/>
+          <w:szCs w:val="24"/>
+        </w:rPr>
+        <w:t>和</w:t>
+      </w:r>
+      <w:r>
+        <w:rPr>
+          <w:rFonts w:ascii="宋体" w:eastAsia="宋体" w:hAnsi="宋体"/>
+          <w:sz w:val="24"/>
+          <w:szCs w:val="24"/>
+        </w:rPr>
+        <w:t>h(n)</w:t>
+      </w:r>
+      <w:r>
+        <w:rPr>
+          <w:rFonts w:ascii="宋体" w:eastAsia="宋体" w:hAnsi="宋体" w:hint="eastAsia"/>
+          <w:sz w:val="24"/>
+          <w:szCs w:val="24"/>
+        </w:rPr>
+        <w:t>，也就是到达此结点已经花费的代价和从该结点到目标结点所花代价。</w:t>
+      </w:r>
+    </w:p>
+    <w:p>
+      <w:pPr>
+        <w:rPr>
+          <w:rFonts w:ascii="宋体" w:eastAsia="宋体" w:hAnsi="宋体"/>
+          <w:sz w:val="24"/>
+          <w:szCs w:val="24"/>
+        </w:rPr>
+      </w:pPr>
+    </w:p>
+    <w:p>
+      <w:pPr>
+        <w:ind w:firstLineChars="200" w:firstLine="480"/>
+        <w:rPr>
+          <w:rFonts w:ascii="宋体" w:eastAsia="宋体" w:hAnsi="宋体"/>
+          <w:sz w:val="24"/>
+          <w:szCs w:val="24"/>
+        </w:rPr>
+      </w:pPr>
+      <w:r>
+        <w:rPr>
+          <w:rFonts w:ascii="宋体" w:eastAsia="宋体" w:hAnsi="宋体" w:hint="eastAsia"/>
+          <w:sz w:val="24"/>
+          <w:szCs w:val="24"/>
+        </w:rPr>
+        <w:t>而启发函数对A</w:t>
+      </w:r>
+      <w:r>
+        <w:rPr>
+          <w:rFonts w:ascii="宋体" w:eastAsia="宋体" w:hAnsi="宋体"/>
+          <w:sz w:val="24"/>
+          <w:szCs w:val="24"/>
+          <w:vertAlign w:val="superscript"/>
+        </w:rPr>
+        <w:t>*</w:t>
+      </w:r>
+      <w:r>
+        <w:rPr>
+          <w:rFonts w:ascii="宋体" w:eastAsia="宋体" w:hAnsi="宋体" w:hint="eastAsia"/>
+          <w:sz w:val="24"/>
+          <w:szCs w:val="24"/>
+        </w:rPr>
+        <w:t>算法的性能也有很大的影响。这里有错位距离(</w:t>
+      </w:r>
+      <w:r>
+        <w:rPr>
+          <w:rFonts w:ascii="宋体" w:eastAsia="宋体" w:hAnsi="宋体"/>
+          <w:sz w:val="24"/>
+          <w:szCs w:val="24"/>
+        </w:rPr>
+        <w:t>misplace)</w:t>
+      </w:r>
+      <w:r>
+        <w:rPr>
+          <w:rFonts w:ascii="宋体" w:eastAsia="宋体" w:hAnsi="宋体" w:hint="eastAsia"/>
+          <w:sz w:val="24"/>
+          <w:szCs w:val="24"/>
+        </w:rPr>
+        <w:t>和曼哈顿距离两种启发函数。前者在八数码问题中只是计算当前状态与目标态中不同的单元个数。后者则是计算曼哈顿距离</w:t>
+      </w:r>
+      <m:oMath>
+        <m:r>
+          <w:rPr>
+            <w:rFonts w:ascii="Cambria Math" w:eastAsia="宋体" w:hAnsi="Cambria Math" w:hint="eastAsia"/>
+            <w:sz w:val="24"/>
+            <w:szCs w:val="24"/>
+          </w:rPr>
+          <m:t>dis</m:t>
+        </m:r>
+        <m:r>
+          <w:rPr>
+            <w:rFonts w:ascii="Cambria Math" w:eastAsia="宋体" w:hAnsi="Cambria Math"/>
+            <w:sz w:val="24"/>
+            <w:szCs w:val="24"/>
+          </w:rPr>
+          <m:t>=|x1-x2|+|y1-y2|</m:t>
+        </m:r>
+      </m:oMath>
+      <w:r>
+        <w:rPr>
+          <w:rFonts w:ascii="宋体" w:eastAsia="宋体" w:hAnsi="宋体" w:hint="eastAsia"/>
+          <w:sz w:val="24"/>
+          <w:szCs w:val="24"/>
+        </w:rPr>
+        <w:t>。</w:t>
+      </w:r>
     </w:p>
     <w:p>
       <w:pPr>
@@ -1257,16 +1741,934 @@
     </w:p>
     <w:p>
       <w:pPr>
-        <w:rPr>
-          <w:rFonts w:ascii="Times New Roman" w:eastAsia="宋体" w:hAnsi="Times New Roman" w:cs="Times New Roman"/>
-        </w:rPr>
-      </w:pPr>
-      <w:r>
-        <w:rPr>
-          <w:rFonts w:ascii="Times New Roman" w:eastAsia="宋体" w:hAnsi="Times New Roman" w:cs="Times New Roman"/>
-        </w:rPr>
-        <w:t>// TODO</w:t>
-      </w:r>
+        <w:pStyle w:val="3"/>
+        <w:rPr>
+          <w:rFonts w:ascii="Times New Roman" w:eastAsia="宋体" w:hAnsi="Times New Roman" w:cs="Times New Roman"/>
+        </w:rPr>
+      </w:pPr>
+      <w:r>
+        <w:rPr>
+          <w:rFonts w:ascii="Times New Roman" w:eastAsia="宋体" w:hAnsi="Times New Roman" w:cs="Times New Roman"/>
+        </w:rPr>
+        <w:t xml:space="preserve">3.1 </w:t>
+      </w:r>
+      <w:r>
+        <w:rPr>
+          <w:rFonts w:ascii="Times New Roman" w:eastAsia="宋体" w:hAnsi="Times New Roman" w:cs="Times New Roman"/>
+        </w:rPr>
+        <w:t>广度优先解八数码问题</w:t>
+      </w:r>
+    </w:p>
+    <w:p>
+      <w:pPr>
+        <w:ind w:firstLineChars="200" w:firstLine="480"/>
+        <w:rPr>
+          <w:rFonts w:ascii="宋体" w:eastAsia="宋体" w:hAnsi="宋体"/>
+          <w:sz w:val="24"/>
+          <w:szCs w:val="24"/>
+        </w:rPr>
+      </w:pPr>
+      <w:r>
+        <w:rPr>
+          <w:rFonts w:ascii="宋体" w:eastAsia="宋体" w:hAnsi="宋体" w:hint="eastAsia"/>
+          <w:sz w:val="24"/>
+          <w:szCs w:val="24"/>
+        </w:rPr>
+        <w:t>这是运行广度优先搜索的效果截图。对于一个1</w:t>
+      </w:r>
+      <w:r>
+        <w:rPr>
+          <w:rFonts w:ascii="宋体" w:eastAsia="宋体" w:hAnsi="宋体"/>
+          <w:sz w:val="24"/>
+          <w:szCs w:val="24"/>
+        </w:rPr>
+        <w:t>8</w:t>
+      </w:r>
+      <w:r>
+        <w:rPr>
+          <w:rFonts w:ascii="宋体" w:eastAsia="宋体" w:hAnsi="宋体" w:hint="eastAsia"/>
+          <w:sz w:val="24"/>
+          <w:szCs w:val="24"/>
+        </w:rPr>
+        <w:t>步的s</w:t>
+      </w:r>
+      <w:r>
+        <w:rPr>
+          <w:rFonts w:ascii="宋体" w:eastAsia="宋体" w:hAnsi="宋体"/>
+          <w:sz w:val="24"/>
+          <w:szCs w:val="24"/>
+        </w:rPr>
+        <w:t>olution</w:t>
+      </w:r>
+      <w:r>
+        <w:rPr>
+          <w:rFonts w:ascii="宋体" w:eastAsia="宋体" w:hAnsi="宋体" w:hint="eastAsia"/>
+          <w:sz w:val="24"/>
+          <w:szCs w:val="24"/>
+        </w:rPr>
+        <w:t>，耗时2</w:t>
+      </w:r>
+      <w:r>
+        <w:rPr>
+          <w:rFonts w:ascii="宋体" w:eastAsia="宋体" w:hAnsi="宋体"/>
+          <w:sz w:val="24"/>
+          <w:szCs w:val="24"/>
+        </w:rPr>
+        <w:t>.7</w:t>
+      </w:r>
+      <w:r>
+        <w:rPr>
+          <w:rFonts w:ascii="宋体" w:eastAsia="宋体" w:hAnsi="宋体" w:hint="eastAsia"/>
+          <w:sz w:val="24"/>
+          <w:szCs w:val="24"/>
+        </w:rPr>
+        <w:t>秒。</w:t>
+      </w:r>
+    </w:p>
+    <w:p>
+      <w:r>
+        <w:rPr>
+          <w:noProof/>
+        </w:rPr>
+        <w:drawing>
+          <wp:inline distT="0" distB="0" distL="0" distR="0" wp14:anchorId="52351C09" wp14:editId="094C73AD">
+            <wp:extent cx="5274310" cy="918210"/>
+            <wp:effectExtent l="0" t="0" r="2540" b="0"/>
+            <wp:docPr id="6" name="图片 6" descr="文本&#10;&#10;描述已自动生成"/>
+            <wp:cNvGraphicFramePr>
+              <a:graphicFrameLocks xmlns:a="http://schemas.openxmlformats.org/drawingml/2006/main" noChangeAspect="1"/>
+            </wp:cNvGraphicFramePr>
+            <a:graphic xmlns:a="http://schemas.openxmlformats.org/drawingml/2006/main">
+              <a:graphicData uri="http://schemas.openxmlformats.org/drawingml/2006/picture">
+                <pic:pic xmlns:pic="http://schemas.openxmlformats.org/drawingml/2006/picture">
+                  <pic:nvPicPr>
+                    <pic:cNvPr id="6" name="图片 6" descr="文本&#10;&#10;描述已自动生成"/>
+                    <pic:cNvPicPr/>
+                  </pic:nvPicPr>
+                  <pic:blipFill>
+                    <a:blip r:embed="rId8"/>
+                    <a:stretch>
+                      <a:fillRect/>
+                    </a:stretch>
+                  </pic:blipFill>
+                  <pic:spPr>
+                    <a:xfrm>
+                      <a:off x="0" y="0"/>
+                      <a:ext cx="5274310" cy="918210"/>
+                    </a:xfrm>
+                    <a:prstGeom prst="rect">
+                      <a:avLst/>
+                    </a:prstGeom>
+                  </pic:spPr>
+                </pic:pic>
+              </a:graphicData>
+            </a:graphic>
+          </wp:inline>
+        </w:drawing>
+      </w:r>
+    </w:p>
+    <w:p/>
+    <w:p>
+      <w:pPr>
+        <w:pStyle w:val="3"/>
+      </w:pPr>
+      <w:r>
+        <w:rPr>
+          <w:rFonts w:hint="eastAsia"/>
+        </w:rPr>
+        <w:t>3</w:t>
+      </w:r>
+      <w:r>
+        <w:t xml:space="preserve">.2 </w:t>
+      </w:r>
+      <w:r>
+        <w:rPr>
+          <w:rFonts w:hint="eastAsia"/>
+        </w:rPr>
+        <w:t>深度优先解八数码问题</w:t>
+      </w:r>
+    </w:p>
+    <w:p>
+      <w:pPr>
+        <w:ind w:firstLineChars="200" w:firstLine="480"/>
+        <w:rPr>
+          <w:rFonts w:ascii="宋体" w:eastAsia="宋体" w:hAnsi="宋体" w:cs="Times New Roman"/>
+          <w:sz w:val="24"/>
+          <w:szCs w:val="24"/>
+        </w:rPr>
+      </w:pPr>
+      <w:r>
+        <w:rPr>
+          <w:rFonts w:ascii="宋体" w:eastAsia="宋体" w:hAnsi="宋体" w:cs="Times New Roman"/>
+          <w:sz w:val="24"/>
+          <w:szCs w:val="24"/>
+        </w:rPr>
+        <w:t>这是</w:t>
+      </w:r>
+      <w:r>
+        <w:rPr>
+          <w:rFonts w:ascii="宋体" w:eastAsia="宋体" w:hAnsi="宋体" w:cs="Times New Roman" w:hint="eastAsia"/>
+          <w:sz w:val="24"/>
+          <w:szCs w:val="24"/>
+        </w:rPr>
+        <w:t>运行</w:t>
+      </w:r>
+      <w:r>
+        <w:rPr>
+          <w:rFonts w:ascii="宋体" w:eastAsia="宋体" w:hAnsi="宋体" w:cs="Times New Roman"/>
+          <w:sz w:val="24"/>
+          <w:szCs w:val="24"/>
+        </w:rPr>
+        <w:t xml:space="preserve">doExperiment(50, 3, 15, (searchFunc)search::dlsWrapper) </w:t>
+      </w:r>
+      <w:r>
+        <w:rPr>
+          <w:rFonts w:ascii="宋体" w:eastAsia="宋体" w:hAnsi="宋体" w:cs="Times New Roman" w:hint="eastAsia"/>
+          <w:sz w:val="24"/>
+          <w:szCs w:val="24"/>
+        </w:rPr>
+        <w:t>函数的结果截图，这里只取了一个例子，对于一个9步的S</w:t>
+      </w:r>
+      <w:r>
+        <w:rPr>
+          <w:rFonts w:ascii="宋体" w:eastAsia="宋体" w:hAnsi="宋体" w:cs="Times New Roman"/>
+          <w:sz w:val="24"/>
+          <w:szCs w:val="24"/>
+        </w:rPr>
+        <w:t>olution</w:t>
+      </w:r>
+      <w:r>
+        <w:rPr>
+          <w:rFonts w:ascii="宋体" w:eastAsia="宋体" w:hAnsi="宋体" w:cs="Times New Roman" w:hint="eastAsia"/>
+          <w:sz w:val="24"/>
+          <w:szCs w:val="24"/>
+        </w:rPr>
+        <w:t>，深度优先算法耗时0</w:t>
+      </w:r>
+      <w:r>
+        <w:rPr>
+          <w:rFonts w:ascii="宋体" w:eastAsia="宋体" w:hAnsi="宋体" w:cs="Times New Roman"/>
+          <w:sz w:val="24"/>
+          <w:szCs w:val="24"/>
+        </w:rPr>
+        <w:t>.091</w:t>
+      </w:r>
+      <w:r>
+        <w:rPr>
+          <w:rFonts w:ascii="宋体" w:eastAsia="宋体" w:hAnsi="宋体" w:cs="Times New Roman" w:hint="eastAsia"/>
+          <w:sz w:val="24"/>
+          <w:szCs w:val="24"/>
+        </w:rPr>
+        <w:t>秒。</w:t>
+      </w:r>
+    </w:p>
+    <w:p>
+      <w:pPr>
+        <w:jc w:val="center"/>
+        <w:rPr>
+          <w:rFonts w:ascii="Times New Roman" w:eastAsia="宋体" w:hAnsi="Times New Roman" w:cs="Times New Roman"/>
+        </w:rPr>
+      </w:pPr>
+      <w:r>
+        <w:rPr>
+          <w:noProof/>
+        </w:rPr>
+        <w:drawing>
+          <wp:inline distT="0" distB="0" distL="0" distR="0" wp14:anchorId="1105A3FE" wp14:editId="207100F8">
+            <wp:extent cx="3994355" cy="1238314"/>
+            <wp:effectExtent l="0" t="0" r="6350" b="0"/>
+            <wp:docPr id="1" name="图片 1" descr="图形用户界面, 应用程序&#10;&#10;描述已自动生成"/>
+            <wp:cNvGraphicFramePr>
+              <a:graphicFrameLocks xmlns:a="http://schemas.openxmlformats.org/drawingml/2006/main" noChangeAspect="1"/>
+            </wp:cNvGraphicFramePr>
+            <a:graphic xmlns:a="http://schemas.openxmlformats.org/drawingml/2006/main">
+              <a:graphicData uri="http://schemas.openxmlformats.org/drawingml/2006/picture">
+                <pic:pic xmlns:pic="http://schemas.openxmlformats.org/drawingml/2006/picture">
+                  <pic:nvPicPr>
+                    <pic:cNvPr id="1" name="图片 1" descr="图形用户界面, 应用程序&#10;&#10;描述已自动生成"/>
+                    <pic:cNvPicPr/>
+                  </pic:nvPicPr>
+                  <pic:blipFill>
+                    <a:blip r:embed="rId9"/>
+                    <a:stretch>
+                      <a:fillRect/>
+                    </a:stretch>
+                  </pic:blipFill>
+                  <pic:spPr>
+                    <a:xfrm>
+                      <a:off x="0" y="0"/>
+                      <a:ext cx="3994355" cy="1238314"/>
+                    </a:xfrm>
+                    <a:prstGeom prst="rect">
+                      <a:avLst/>
+                    </a:prstGeom>
+                  </pic:spPr>
+                </pic:pic>
+              </a:graphicData>
+            </a:graphic>
+          </wp:inline>
+        </w:drawing>
+      </w:r>
+    </w:p>
+    <w:p>
+      <w:pPr>
+        <w:rPr>
+          <w:rFonts w:ascii="宋体" w:eastAsia="宋体" w:hAnsi="宋体" w:cs="Times New Roman"/>
+          <w:sz w:val="24"/>
+          <w:szCs w:val="24"/>
+        </w:rPr>
+      </w:pPr>
+    </w:p>
+    <w:p>
+      <w:pPr>
+        <w:rPr>
+          <w:rFonts w:ascii="宋体" w:eastAsia="宋体" w:hAnsi="宋体" w:cs="Times New Roman"/>
+          <w:sz w:val="24"/>
+          <w:szCs w:val="24"/>
+        </w:rPr>
+      </w:pPr>
+    </w:p>
+    <w:p>
+      <w:pPr>
+        <w:rPr>
+          <w:rFonts w:ascii="宋体" w:eastAsia="宋体" w:hAnsi="宋体" w:cs="Times New Roman"/>
+          <w:sz w:val="24"/>
+          <w:szCs w:val="24"/>
+        </w:rPr>
+      </w:pPr>
+    </w:p>
+    <w:p>
+      <w:pPr>
+        <w:rPr>
+          <w:rFonts w:ascii="宋体" w:eastAsia="宋体" w:hAnsi="宋体" w:cs="Times New Roman"/>
+          <w:sz w:val="24"/>
+          <w:szCs w:val="24"/>
+        </w:rPr>
+      </w:pPr>
+    </w:p>
+    <w:p>
+      <w:pPr>
+        <w:rPr>
+          <w:rFonts w:ascii="宋体" w:eastAsia="宋体" w:hAnsi="宋体" w:cs="Times New Roman"/>
+          <w:sz w:val="24"/>
+          <w:szCs w:val="24"/>
+        </w:rPr>
+      </w:pPr>
+    </w:p>
+    <w:p>
+      <w:pPr>
+        <w:rPr>
+          <w:rFonts w:ascii="宋体" w:eastAsia="宋体" w:hAnsi="宋体" w:cs="Times New Roman"/>
+          <w:sz w:val="24"/>
+          <w:szCs w:val="24"/>
+        </w:rPr>
+      </w:pPr>
+    </w:p>
+    <w:p>
+      <w:pPr>
+        <w:rPr>
+          <w:rFonts w:ascii="宋体" w:eastAsia="宋体" w:hAnsi="宋体" w:cs="Times New Roman"/>
+          <w:sz w:val="24"/>
+          <w:szCs w:val="24"/>
+        </w:rPr>
+      </w:pPr>
+    </w:p>
+    <w:p>
+      <w:pPr>
+        <w:rPr>
+          <w:rFonts w:ascii="宋体" w:eastAsia="宋体" w:hAnsi="宋体" w:cs="Times New Roman"/>
+          <w:sz w:val="24"/>
+          <w:szCs w:val="24"/>
+        </w:rPr>
+      </w:pPr>
+    </w:p>
+    <w:p>
+      <w:pPr>
+        <w:rPr>
+          <w:rFonts w:ascii="宋体" w:eastAsia="宋体" w:hAnsi="宋体" w:cs="Times New Roman"/>
+          <w:sz w:val="24"/>
+          <w:szCs w:val="24"/>
+        </w:rPr>
+      </w:pPr>
+    </w:p>
+    <w:p>
+      <w:pPr>
+        <w:ind w:firstLineChars="200" w:firstLine="480"/>
+        <w:rPr>
+          <w:rFonts w:ascii="宋体" w:eastAsia="宋体" w:hAnsi="宋体" w:cs="Times New Roman"/>
+          <w:sz w:val="24"/>
+          <w:szCs w:val="24"/>
+        </w:rPr>
+      </w:pPr>
+      <w:r>
+        <w:rPr>
+          <w:rFonts w:ascii="宋体" w:eastAsia="宋体" w:hAnsi="宋体" w:cs="Times New Roman" w:hint="eastAsia"/>
+          <w:sz w:val="24"/>
+          <w:szCs w:val="24"/>
+        </w:rPr>
+        <w:t>这是运行</w:t>
+      </w:r>
+      <w:r>
+        <w:rPr>
+          <w:rFonts w:ascii="宋体" w:eastAsia="宋体" w:hAnsi="宋体" w:cs="Times New Roman"/>
+          <w:sz w:val="24"/>
+          <w:szCs w:val="24"/>
+        </w:rPr>
+        <w:t>testSearchFunction((searchFunc)search::dlsWrapper)</w:t>
+      </w:r>
+      <w:r>
+        <w:rPr>
+          <w:rFonts w:ascii="宋体" w:eastAsia="宋体" w:hAnsi="宋体" w:cs="Times New Roman" w:hint="eastAsia"/>
+          <w:sz w:val="24"/>
+          <w:szCs w:val="24"/>
+        </w:rPr>
+        <w:t>函数的结果截图，可以看到，在前1</w:t>
+      </w:r>
+      <w:r>
+        <w:rPr>
+          <w:rFonts w:ascii="宋体" w:eastAsia="宋体" w:hAnsi="宋体" w:cs="Times New Roman"/>
+          <w:sz w:val="24"/>
+          <w:szCs w:val="24"/>
+        </w:rPr>
+        <w:t>0</w:t>
+      </w:r>
+      <w:r>
+        <w:rPr>
+          <w:rFonts w:ascii="宋体" w:eastAsia="宋体" w:hAnsi="宋体" w:cs="Times New Roman" w:hint="eastAsia"/>
+          <w:sz w:val="24"/>
+          <w:szCs w:val="24"/>
+        </w:rPr>
+        <w:t>次中，有出现CUTOFF，这就是陷入了死循环或者较长循环后，搜索次数大于了l</w:t>
+      </w:r>
+      <w:r>
+        <w:rPr>
+          <w:rFonts w:ascii="宋体" w:eastAsia="宋体" w:hAnsi="宋体" w:cs="Times New Roman"/>
+          <w:sz w:val="24"/>
+          <w:szCs w:val="24"/>
+        </w:rPr>
+        <w:t>imit</w:t>
+      </w:r>
+      <w:r>
+        <w:rPr>
+          <w:rFonts w:ascii="宋体" w:eastAsia="宋体" w:hAnsi="宋体" w:cs="Times New Roman" w:hint="eastAsia"/>
+          <w:sz w:val="24"/>
+          <w:szCs w:val="24"/>
+        </w:rPr>
+        <w:t>，就进行了</w:t>
+      </w:r>
+      <w:r>
+        <w:rPr>
+          <w:rFonts w:ascii="宋体" w:eastAsia="宋体" w:hAnsi="宋体" w:cs="Times New Roman" w:hint="eastAsia"/>
+          <w:sz w:val="24"/>
+          <w:szCs w:val="24"/>
+        </w:rPr>
+        <w:t>“CUTOFF”的操作。</w:t>
+      </w:r>
+    </w:p>
+    <w:p>
+      <w:pPr>
+        <w:jc w:val="center"/>
+        <w:rPr>
+          <w:rFonts w:ascii="Times New Roman" w:eastAsia="宋体" w:hAnsi="Times New Roman" w:cs="Times New Roman"/>
+        </w:rPr>
+      </w:pPr>
+      <w:r>
+        <w:rPr>
+          <w:noProof/>
+        </w:rPr>
+        <w:drawing>
+          <wp:inline distT="0" distB="0" distL="0" distR="0" wp14:anchorId="60075763" wp14:editId="1C85776B">
+            <wp:extent cx="1981200" cy="1481737"/>
+            <wp:effectExtent l="0" t="0" r="0" b="4445"/>
+            <wp:docPr id="2" name="图片 2" descr="文本&#10;&#10;描述已自动生成"/>
+            <wp:cNvGraphicFramePr>
+              <a:graphicFrameLocks xmlns:a="http://schemas.openxmlformats.org/drawingml/2006/main" noChangeAspect="1"/>
+            </wp:cNvGraphicFramePr>
+            <a:graphic xmlns:a="http://schemas.openxmlformats.org/drawingml/2006/main">
+              <a:graphicData uri="http://schemas.openxmlformats.org/drawingml/2006/picture">
+                <pic:pic xmlns:pic="http://schemas.openxmlformats.org/drawingml/2006/picture">
+                  <pic:nvPicPr>
+                    <pic:cNvPr id="2" name="图片 2" descr="文本&#10;&#10;描述已自动生成"/>
+                    <pic:cNvPicPr/>
+                  </pic:nvPicPr>
+                  <pic:blipFill>
+                    <a:blip r:embed="rId10"/>
+                    <a:stretch>
+                      <a:fillRect/>
+                    </a:stretch>
+                  </pic:blipFill>
+                  <pic:spPr>
+                    <a:xfrm>
+                      <a:off x="0" y="0"/>
+                      <a:ext cx="1984822" cy="1484446"/>
+                    </a:xfrm>
+                    <a:prstGeom prst="rect">
+                      <a:avLst/>
+                    </a:prstGeom>
+                  </pic:spPr>
+                </pic:pic>
+              </a:graphicData>
+            </a:graphic>
+          </wp:inline>
+        </w:drawing>
+      </w:r>
+    </w:p>
+    <w:p>
+      <w:pPr>
+        <w:jc w:val="center"/>
+        <w:rPr>
+          <w:rFonts w:ascii="Times New Roman" w:eastAsia="宋体" w:hAnsi="Times New Roman" w:cs="Times New Roman"/>
+        </w:rPr>
+      </w:pPr>
+    </w:p>
+    <w:p>
+      <w:pPr>
+        <w:jc w:val="center"/>
+        <w:rPr>
+          <w:rFonts w:ascii="Times New Roman" w:eastAsia="宋体" w:hAnsi="Times New Roman" w:cs="Times New Roman"/>
+        </w:rPr>
+      </w:pPr>
+    </w:p>
+    <w:p>
+      <w:pPr>
+        <w:jc w:val="center"/>
+        <w:rPr>
+          <w:rFonts w:ascii="Times New Roman" w:eastAsia="宋体" w:hAnsi="Times New Roman" w:cs="Times New Roman"/>
+        </w:rPr>
+      </w:pPr>
+    </w:p>
+    <w:p>
+      <w:pPr>
+        <w:pStyle w:val="3"/>
+        <w:rPr>
+          <w:rFonts w:ascii="Times New Roman" w:eastAsia="宋体" w:hAnsi="Times New Roman" w:cs="Times New Roman"/>
+        </w:rPr>
+      </w:pPr>
+      <w:r>
+        <w:rPr>
+          <w:rFonts w:ascii="Times New Roman" w:eastAsia="宋体" w:hAnsi="Times New Roman" w:cs="Times New Roman"/>
+        </w:rPr>
+        <w:t>3.3 A</w:t>
+      </w:r>
+      <w:r>
+        <w:rPr>
+          <w:rFonts w:ascii="Times New Roman" w:eastAsia="宋体" w:hAnsi="Times New Roman" w:cs="Times New Roman"/>
+          <w:vertAlign w:val="superscript"/>
+        </w:rPr>
+        <w:t>*</w:t>
+      </w:r>
+      <w:r>
+        <w:rPr>
+          <w:rFonts w:ascii="Times New Roman" w:eastAsia="宋体" w:hAnsi="Times New Roman" w:cs="Times New Roman"/>
+        </w:rPr>
+        <w:t>算法解八数码问题</w:t>
+      </w:r>
+    </w:p>
+    <w:p>
+      <w:pPr>
+        <w:rPr>
+          <w:rFonts w:ascii="Times New Roman" w:hAnsi="Times New Roman" w:cs="Times New Roman"/>
+          <w:sz w:val="24"/>
+          <w:szCs w:val="24"/>
+        </w:rPr>
+      </w:pPr>
+      <w:r>
+        <w:rPr>
+          <w:rFonts w:ascii="Times New Roman" w:hAnsi="Times New Roman" w:cs="Times New Roman"/>
+          <w:sz w:val="24"/>
+          <w:szCs w:val="24"/>
+        </w:rPr>
+        <w:t>A</w:t>
+      </w:r>
+      <w:r>
+        <w:rPr>
+          <w:rFonts w:ascii="Times New Roman" w:hAnsi="Times New Roman" w:cs="Times New Roman"/>
+          <w:sz w:val="24"/>
+          <w:szCs w:val="24"/>
+          <w:vertAlign w:val="superscript"/>
+        </w:rPr>
+        <w:t>*</w:t>
+      </w:r>
+      <w:r>
+        <w:rPr>
+          <w:rFonts w:ascii="Times New Roman" w:hAnsi="Times New Roman" w:cs="Times New Roman"/>
+          <w:sz w:val="24"/>
+          <w:szCs w:val="24"/>
+        </w:rPr>
+        <w:t>-Misplace</w:t>
+      </w:r>
+      <w:r>
+        <w:rPr>
+          <w:rFonts w:ascii="Times New Roman" w:hAnsi="Times New Roman" w:cs="Times New Roman" w:hint="eastAsia"/>
+          <w:sz w:val="24"/>
+          <w:szCs w:val="24"/>
+        </w:rPr>
+        <w:t>：使用了</w:t>
+      </w:r>
+      <w:r>
+        <w:rPr>
+          <w:rFonts w:ascii="Times New Roman" w:hAnsi="Times New Roman" w:cs="Times New Roman" w:hint="eastAsia"/>
+          <w:sz w:val="24"/>
+          <w:szCs w:val="24"/>
+        </w:rPr>
+        <w:t>mis</w:t>
+      </w:r>
+      <w:r>
+        <w:rPr>
+          <w:rFonts w:ascii="Times New Roman" w:hAnsi="Times New Roman" w:cs="Times New Roman"/>
+          <w:sz w:val="24"/>
+          <w:szCs w:val="24"/>
+        </w:rPr>
+        <w:t>place</w:t>
+      </w:r>
+      <w:r>
+        <w:rPr>
+          <w:rFonts w:ascii="Times New Roman" w:hAnsi="Times New Roman" w:cs="Times New Roman" w:hint="eastAsia"/>
+          <w:sz w:val="24"/>
+          <w:szCs w:val="24"/>
+        </w:rPr>
+        <w:t>启发函数。</w:t>
+      </w:r>
+      <w:r>
+        <w:rPr>
+          <w:rFonts w:ascii="Times New Roman" w:hAnsi="Times New Roman" w:cs="Times New Roman" w:hint="eastAsia"/>
+          <w:sz w:val="24"/>
+          <w:szCs w:val="24"/>
+        </w:rPr>
+        <w:t>得到一个</w:t>
+      </w:r>
+      <w:r>
+        <w:rPr>
+          <w:rFonts w:ascii="Times New Roman" w:hAnsi="Times New Roman" w:cs="Times New Roman" w:hint="eastAsia"/>
+          <w:sz w:val="24"/>
+          <w:szCs w:val="24"/>
+        </w:rPr>
+        <w:t>8</w:t>
+      </w:r>
+      <w:r>
+        <w:rPr>
+          <w:rFonts w:ascii="Times New Roman" w:hAnsi="Times New Roman" w:cs="Times New Roman" w:hint="eastAsia"/>
+          <w:sz w:val="24"/>
+          <w:szCs w:val="24"/>
+        </w:rPr>
+        <w:t>步的解耗时</w:t>
+      </w:r>
+      <w:r>
+        <w:rPr>
+          <w:rFonts w:ascii="Times New Roman" w:hAnsi="Times New Roman" w:cs="Times New Roman" w:hint="eastAsia"/>
+          <w:sz w:val="24"/>
+          <w:szCs w:val="24"/>
+        </w:rPr>
+        <w:t>0</w:t>
+      </w:r>
+      <w:r>
+        <w:rPr>
+          <w:rFonts w:ascii="Times New Roman" w:hAnsi="Times New Roman" w:cs="Times New Roman"/>
+          <w:sz w:val="24"/>
+          <w:szCs w:val="24"/>
+        </w:rPr>
+        <w:t>.006</w:t>
+      </w:r>
+      <w:r>
+        <w:rPr>
+          <w:rFonts w:ascii="Times New Roman" w:hAnsi="Times New Roman" w:cs="Times New Roman" w:hint="eastAsia"/>
+          <w:sz w:val="24"/>
+          <w:szCs w:val="24"/>
+        </w:rPr>
+        <w:t>秒。</w:t>
+      </w:r>
+    </w:p>
+    <w:p>
+      <w:pPr>
+        <w:jc w:val="center"/>
+        <w:rPr>
+          <w:rFonts w:ascii="Times New Roman" w:hAnsi="Times New Roman" w:cs="Times New Roman"/>
+          <w:sz w:val="24"/>
+          <w:szCs w:val="24"/>
+        </w:rPr>
+      </w:pPr>
+      <w:r>
+        <w:rPr>
+          <w:noProof/>
+        </w:rPr>
+        <w:drawing>
+          <wp:inline distT="0" distB="0" distL="0" distR="0" wp14:anchorId="2C975EA6" wp14:editId="4616D2CE">
+            <wp:extent cx="3632387" cy="1244664"/>
+            <wp:effectExtent l="0" t="0" r="6350" b="0"/>
+            <wp:docPr id="4" name="图片 4" descr="图形用户界面, 文本, 应用程序&#10;&#10;描述已自动生成"/>
+            <wp:cNvGraphicFramePr>
+              <a:graphicFrameLocks xmlns:a="http://schemas.openxmlformats.org/drawingml/2006/main" noChangeAspect="1"/>
+            </wp:cNvGraphicFramePr>
+            <a:graphic xmlns:a="http://schemas.openxmlformats.org/drawingml/2006/main">
+              <a:graphicData uri="http://schemas.openxmlformats.org/drawingml/2006/picture">
+                <pic:pic xmlns:pic="http://schemas.openxmlformats.org/drawingml/2006/picture">
+                  <pic:nvPicPr>
+                    <pic:cNvPr id="4" name="图片 4" descr="图形用户界面, 文本, 应用程序&#10;&#10;描述已自动生成"/>
+                    <pic:cNvPicPr/>
+                  </pic:nvPicPr>
+                  <pic:blipFill>
+                    <a:blip r:embed="rId11"/>
+                    <a:stretch>
+                      <a:fillRect/>
+                    </a:stretch>
+                  </pic:blipFill>
+                  <pic:spPr>
+                    <a:xfrm>
+                      <a:off x="0" y="0"/>
+                      <a:ext cx="3632387" cy="1244664"/>
+                    </a:xfrm>
+                    <a:prstGeom prst="rect">
+                      <a:avLst/>
+                    </a:prstGeom>
+                  </pic:spPr>
+                </pic:pic>
+              </a:graphicData>
+            </a:graphic>
+          </wp:inline>
+        </w:drawing>
+      </w:r>
+    </w:p>
+    <w:p>
+      <w:pPr>
+        <w:rPr>
+          <w:rFonts w:ascii="Times New Roman" w:hAnsi="Times New Roman" w:cs="Times New Roman"/>
+          <w:sz w:val="24"/>
+          <w:szCs w:val="24"/>
+        </w:rPr>
+      </w:pPr>
+      <w:r>
+        <w:rPr>
+          <w:rFonts w:ascii="宋体" w:eastAsia="宋体" w:hAnsi="宋体" w:cs="Times New Roman"/>
+          <w:sz w:val="24"/>
+          <w:szCs w:val="24"/>
+        </w:rPr>
+        <w:t>A</w:t>
+      </w:r>
+      <w:r>
+        <w:rPr>
+          <w:rFonts w:ascii="宋体" w:eastAsia="宋体" w:hAnsi="宋体" w:cs="Times New Roman"/>
+          <w:sz w:val="24"/>
+          <w:szCs w:val="24"/>
+          <w:vertAlign w:val="superscript"/>
+        </w:rPr>
+        <w:t>*</w:t>
+      </w:r>
+      <w:r>
+        <w:rPr>
+          <w:rFonts w:ascii="宋体" w:eastAsia="宋体" w:hAnsi="宋体" w:cs="Times New Roman"/>
+          <w:sz w:val="24"/>
+          <w:szCs w:val="24"/>
+        </w:rPr>
+        <w:t>-</w:t>
+      </w:r>
+      <w:r>
+        <w:rPr>
+          <w:rFonts w:ascii="宋体" w:eastAsia="宋体" w:hAnsi="宋体" w:cs="Times New Roman" w:hint="eastAsia"/>
+          <w:sz w:val="24"/>
+          <w:szCs w:val="24"/>
+        </w:rPr>
+        <w:t>man</w:t>
+      </w:r>
+      <w:r>
+        <w:rPr>
+          <w:rFonts w:ascii="宋体" w:eastAsia="宋体" w:hAnsi="宋体" w:cs="Times New Roman"/>
+          <w:sz w:val="24"/>
+          <w:szCs w:val="24"/>
+        </w:rPr>
+        <w:t>hatt</w:t>
+      </w:r>
+      <w:r>
+        <w:rPr>
+          <w:rFonts w:ascii="宋体" w:eastAsia="宋体" w:hAnsi="宋体" w:cs="Times New Roman" w:hint="eastAsia"/>
+          <w:sz w:val="24"/>
+          <w:szCs w:val="24"/>
+        </w:rPr>
+        <w:t>：使用了m</w:t>
+      </w:r>
+      <w:r>
+        <w:rPr>
+          <w:rFonts w:ascii="宋体" w:eastAsia="宋体" w:hAnsi="宋体" w:cs="Times New Roman"/>
+          <w:sz w:val="24"/>
+          <w:szCs w:val="24"/>
+        </w:rPr>
+        <w:t>anhattan</w:t>
+      </w:r>
+      <w:r>
+        <w:rPr>
+          <w:rFonts w:ascii="宋体" w:eastAsia="宋体" w:hAnsi="宋体" w:cs="Times New Roman" w:hint="eastAsia"/>
+          <w:sz w:val="24"/>
+          <w:szCs w:val="24"/>
+        </w:rPr>
+        <w:t>启发函数。</w:t>
+      </w:r>
+      <w:r>
+        <w:rPr>
+          <w:rFonts w:ascii="宋体" w:eastAsia="宋体" w:hAnsi="宋体" w:cs="Times New Roman" w:hint="eastAsia"/>
+          <w:sz w:val="24"/>
+          <w:szCs w:val="24"/>
+        </w:rPr>
+        <w:t>获得一个1</w:t>
+      </w:r>
+      <w:r>
+        <w:rPr>
+          <w:rFonts w:ascii="宋体" w:eastAsia="宋体" w:hAnsi="宋体" w:cs="Times New Roman"/>
+          <w:sz w:val="24"/>
+          <w:szCs w:val="24"/>
+        </w:rPr>
+        <w:t>6</w:t>
+      </w:r>
+      <w:r>
+        <w:rPr>
+          <w:rFonts w:ascii="宋体" w:eastAsia="宋体" w:hAnsi="宋体" w:cs="Times New Roman" w:hint="eastAsia"/>
+          <w:sz w:val="24"/>
+          <w:szCs w:val="24"/>
+        </w:rPr>
+        <w:t>步的解耗时0</w:t>
+      </w:r>
+      <w:r>
+        <w:rPr>
+          <w:rFonts w:ascii="宋体" w:eastAsia="宋体" w:hAnsi="宋体" w:cs="Times New Roman"/>
+          <w:sz w:val="24"/>
+          <w:szCs w:val="24"/>
+        </w:rPr>
+        <w:t>.119</w:t>
+      </w:r>
+      <w:r>
+        <w:rPr>
+          <w:rFonts w:ascii="宋体" w:eastAsia="宋体" w:hAnsi="宋体" w:cs="Times New Roman" w:hint="eastAsia"/>
+          <w:sz w:val="24"/>
+          <w:szCs w:val="24"/>
+        </w:rPr>
+        <w:t>秒。这和前面的广度优先搜索比起来，已经快了很多</w:t>
+      </w:r>
+      <w:r>
+        <w:rPr>
+          <w:rFonts w:ascii="Times New Roman" w:hAnsi="Times New Roman" w:cs="Times New Roman" w:hint="eastAsia"/>
+          <w:sz w:val="24"/>
+          <w:szCs w:val="24"/>
+        </w:rPr>
+        <w:t>。</w:t>
+      </w:r>
+    </w:p>
+    <w:p>
+      <w:pPr>
+        <w:jc w:val="center"/>
+        <w:rPr>
+          <w:rFonts w:ascii="Times New Roman" w:hAnsi="Times New Roman" w:cs="Times New Roman"/>
+          <w:sz w:val="24"/>
+          <w:szCs w:val="24"/>
+        </w:rPr>
+      </w:pPr>
+      <w:r>
+        <w:rPr>
+          <w:noProof/>
+        </w:rPr>
+        <w:drawing>
+          <wp:inline distT="0" distB="0" distL="0" distR="0" wp14:anchorId="11541CA1" wp14:editId="0539A20C">
+            <wp:extent cx="5274310" cy="1049655"/>
+            <wp:effectExtent l="0" t="0" r="2540" b="0"/>
+            <wp:docPr id="5" name="图片 5" descr="文本&#10;&#10;描述已自动生成"/>
+            <wp:cNvGraphicFramePr>
+              <a:graphicFrameLocks xmlns:a="http://schemas.openxmlformats.org/drawingml/2006/main" noChangeAspect="1"/>
+            </wp:cNvGraphicFramePr>
+            <a:graphic xmlns:a="http://schemas.openxmlformats.org/drawingml/2006/main">
+              <a:graphicData uri="http://schemas.openxmlformats.org/drawingml/2006/picture">
+                <pic:pic xmlns:pic="http://schemas.openxmlformats.org/drawingml/2006/picture">
+                  <pic:nvPicPr>
+                    <pic:cNvPr id="5" name="图片 5" descr="文本&#10;&#10;描述已自动生成"/>
+                    <pic:cNvPicPr/>
+                  </pic:nvPicPr>
+                  <pic:blipFill>
+                    <a:blip r:embed="rId12"/>
+                    <a:stretch>
+                      <a:fillRect/>
+                    </a:stretch>
+                  </pic:blipFill>
+                  <pic:spPr>
+                    <a:xfrm>
+                      <a:off x="0" y="0"/>
+                      <a:ext cx="5274310" cy="1049655"/>
+                    </a:xfrm>
+                    <a:prstGeom prst="rect">
+                      <a:avLst/>
+                    </a:prstGeom>
+                  </pic:spPr>
+                </pic:pic>
+              </a:graphicData>
+            </a:graphic>
+          </wp:inline>
+        </w:drawing>
+      </w:r>
+    </w:p>
+    <w:p>
+      <w:pPr>
+        <w:jc w:val="center"/>
+        <w:rPr>
+          <w:rFonts w:ascii="Times New Roman" w:hAnsi="Times New Roman" w:cs="Times New Roman"/>
+          <w:sz w:val="24"/>
+          <w:szCs w:val="24"/>
+        </w:rPr>
+      </w:pPr>
+    </w:p>
+    <w:p>
+      <w:pPr>
+        <w:jc w:val="center"/>
+        <w:rPr>
+          <w:rFonts w:ascii="Times New Roman" w:hAnsi="Times New Roman" w:cs="Times New Roman"/>
+          <w:sz w:val="24"/>
+          <w:szCs w:val="24"/>
+        </w:rPr>
+      </w:pPr>
+    </w:p>
+    <w:p>
+      <w:pPr>
+        <w:jc w:val="center"/>
+        <w:rPr>
+          <w:rFonts w:ascii="Times New Roman" w:hAnsi="Times New Roman" w:cs="Times New Roman"/>
+          <w:sz w:val="24"/>
+          <w:szCs w:val="24"/>
+        </w:rPr>
+      </w:pPr>
+    </w:p>
+    <w:p>
+      <w:pPr>
+        <w:jc w:val="center"/>
+        <w:rPr>
+          <w:rFonts w:ascii="Times New Roman" w:hAnsi="Times New Roman" w:cs="Times New Roman"/>
+          <w:sz w:val="24"/>
+          <w:szCs w:val="24"/>
+        </w:rPr>
+      </w:pPr>
+    </w:p>
+    <w:p>
+      <w:pPr>
+        <w:jc w:val="center"/>
+        <w:rPr>
+          <w:rFonts w:ascii="Times New Roman" w:hAnsi="Times New Roman" w:cs="Times New Roman"/>
+          <w:sz w:val="24"/>
+          <w:szCs w:val="24"/>
+        </w:rPr>
+      </w:pPr>
+    </w:p>
+    <w:p>
+      <w:pPr>
+        <w:jc w:val="center"/>
+        <w:rPr>
+          <w:rFonts w:ascii="Times New Roman" w:hAnsi="Times New Roman" w:cs="Times New Roman"/>
+          <w:sz w:val="24"/>
+          <w:szCs w:val="24"/>
+        </w:rPr>
+      </w:pPr>
+    </w:p>
+    <w:p>
+      <w:pPr>
+        <w:jc w:val="center"/>
+        <w:rPr>
+          <w:rFonts w:ascii="Times New Roman" w:hAnsi="Times New Roman" w:cs="Times New Roman"/>
+          <w:sz w:val="24"/>
+          <w:szCs w:val="24"/>
+        </w:rPr>
+      </w:pPr>
     </w:p>
     <w:p>
       <w:pPr>
@@ -1280,6 +2682,7 @@
         <w:rPr>
           <w:rFonts w:ascii="Times New Roman" w:eastAsia="宋体" w:hAnsi="Times New Roman" w:cs="Times New Roman"/>
         </w:rPr>
+        <w:lastRenderedPageBreak/>
         <w:t>4</w:t>
       </w:r>
       <w:r>
@@ -1290,17 +2693,736 @@
       </w:r>
     </w:p>
     <w:p>
-      <w:pPr>
-        <w:rPr>
-          <w:rFonts w:ascii="Times New Roman" w:eastAsia="宋体" w:hAnsi="Times New Roman" w:cs="Times New Roman"/>
-        </w:rPr>
-      </w:pPr>
-      <w:r>
-        <w:rPr>
-          <w:rFonts w:ascii="Times New Roman" w:eastAsia="宋体" w:hAnsi="Times New Roman" w:cs="Times New Roman"/>
-        </w:rPr>
-        <w:t>//TODO</w:t>
-      </w:r>
+      <w:r>
+        <w:rPr>
+          <w:rFonts w:hint="eastAsia"/>
+        </w:rPr>
+        <w:t>经过多次测试进行时间</w:t>
+      </w:r>
+      <w:r>
+        <w:rPr>
+          <w:rFonts w:hint="eastAsia"/>
+        </w:rPr>
+        <w:t>的粗略</w:t>
+      </w:r>
+      <w:r>
+        <w:rPr>
+          <w:rFonts w:hint="eastAsia"/>
+        </w:rPr>
+        <w:t>统计，得到如下表格</w:t>
+      </w:r>
+    </w:p>
+    <w:tbl>
+      <w:tblPr>
+        <w:tblStyle w:val="a9"/>
+        <w:tblW w:w="8522" w:type="dxa"/>
+        <w:tblLayout w:type="fixed"/>
+        <w:tblLook w:val="04A0" w:firstRow="1" w:lastRow="0" w:firstColumn="1" w:lastColumn="0" w:noHBand="0" w:noVBand="1"/>
+      </w:tblPr>
+      <w:tblGrid>
+        <w:gridCol w:w="1420"/>
+        <w:gridCol w:w="1420"/>
+        <w:gridCol w:w="1420"/>
+        <w:gridCol w:w="1420"/>
+        <w:gridCol w:w="1421"/>
+        <w:gridCol w:w="1421"/>
+      </w:tblGrid>
+      <w:tr>
+        <w:tc>
+          <w:tcPr>
+            <w:tcW w:w="1420" w:type="dxa"/>
+            <w:vAlign w:val="center"/>
+          </w:tcPr>
+          <w:p>
+            <w:pPr>
+              <w:jc w:val="center"/>
+            </w:pPr>
+            <w:r>
+              <w:rPr>
+                <w:rFonts w:hint="eastAsia"/>
+              </w:rPr>
+              <w:t>算法</w:t>
+            </w:r>
+          </w:p>
+        </w:tc>
+        <w:tc>
+          <w:tcPr>
+            <w:tcW w:w="1420" w:type="dxa"/>
+            <w:vAlign w:val="center"/>
+          </w:tcPr>
+          <w:p>
+            <w:pPr>
+              <w:jc w:val="center"/>
+            </w:pPr>
+            <w:r>
+              <w:rPr>
+                <w:rFonts w:hint="eastAsia"/>
+              </w:rPr>
+              <w:t>4步时间约（单位：s）</w:t>
+            </w:r>
+          </w:p>
+        </w:tc>
+        <w:tc>
+          <w:tcPr>
+            <w:tcW w:w="1420" w:type="dxa"/>
+            <w:vAlign w:val="center"/>
+          </w:tcPr>
+          <w:p>
+            <w:pPr>
+              <w:jc w:val="center"/>
+            </w:pPr>
+            <w:r>
+              <w:rPr>
+                <w:rFonts w:hint="eastAsia"/>
+              </w:rPr>
+              <w:t>8步时间约（单位：s）</w:t>
+            </w:r>
+          </w:p>
+        </w:tc>
+        <w:tc>
+          <w:tcPr>
+            <w:tcW w:w="1420" w:type="dxa"/>
+            <w:vAlign w:val="center"/>
+          </w:tcPr>
+          <w:p>
+            <w:pPr>
+              <w:jc w:val="center"/>
+            </w:pPr>
+            <w:r>
+              <w:rPr>
+                <w:rFonts w:hint="eastAsia"/>
+              </w:rPr>
+              <w:t>12步时间约（单位：s）</w:t>
+            </w:r>
+          </w:p>
+        </w:tc>
+        <w:tc>
+          <w:tcPr>
+            <w:tcW w:w="1421" w:type="dxa"/>
+            <w:vAlign w:val="center"/>
+          </w:tcPr>
+          <w:p>
+            <w:pPr>
+              <w:jc w:val="center"/>
+            </w:pPr>
+            <w:r>
+              <w:rPr>
+                <w:rFonts w:hint="eastAsia"/>
+              </w:rPr>
+              <w:t>16步时间约（单位：s）</w:t>
+            </w:r>
+          </w:p>
+        </w:tc>
+        <w:tc>
+          <w:tcPr>
+            <w:tcW w:w="1421" w:type="dxa"/>
+            <w:vAlign w:val="center"/>
+          </w:tcPr>
+          <w:p>
+            <w:pPr>
+              <w:jc w:val="center"/>
+            </w:pPr>
+            <w:r>
+              <w:rPr>
+                <w:rFonts w:hint="eastAsia"/>
+              </w:rPr>
+              <w:t>2</w:t>
+            </w:r>
+            <w:r>
+              <w:t>0</w:t>
+            </w:r>
+            <w:r>
+              <w:rPr>
+                <w:rFonts w:hint="eastAsia"/>
+              </w:rPr>
+              <w:t>步时间约（单位：s）</w:t>
+            </w:r>
+          </w:p>
+        </w:tc>
+      </w:tr>
+      <w:tr>
+        <w:trPr>
+          <w:trHeight w:val="591"/>
+        </w:trPr>
+        <w:tc>
+          <w:tcPr>
+            <w:tcW w:w="1420" w:type="dxa"/>
+            <w:vAlign w:val="center"/>
+          </w:tcPr>
+          <w:p>
+            <w:pPr>
+              <w:jc w:val="center"/>
+            </w:pPr>
+            <w:r>
+              <w:rPr>
+                <w:rFonts w:hint="eastAsia"/>
+              </w:rPr>
+              <w:t>广度优先</w:t>
+            </w:r>
+          </w:p>
+        </w:tc>
+        <w:tc>
+          <w:tcPr>
+            <w:tcW w:w="1420" w:type="dxa"/>
+            <w:vAlign w:val="center"/>
+          </w:tcPr>
+          <w:p>
+            <w:pPr>
+              <w:jc w:val="center"/>
+            </w:pPr>
+            <w:r>
+              <w:rPr>
+                <w:rFonts w:hint="eastAsia"/>
+              </w:rPr>
+              <w:t>0.001</w:t>
+            </w:r>
+          </w:p>
+        </w:tc>
+        <w:tc>
+          <w:tcPr>
+            <w:tcW w:w="1420" w:type="dxa"/>
+            <w:vAlign w:val="center"/>
+          </w:tcPr>
+          <w:p>
+            <w:pPr>
+              <w:jc w:val="center"/>
+            </w:pPr>
+            <w:r>
+              <w:rPr>
+                <w:rFonts w:hint="eastAsia"/>
+              </w:rPr>
+              <w:t>0.028</w:t>
+            </w:r>
+          </w:p>
+        </w:tc>
+        <w:tc>
+          <w:tcPr>
+            <w:tcW w:w="1420" w:type="dxa"/>
+            <w:vAlign w:val="center"/>
+          </w:tcPr>
+          <w:p>
+            <w:pPr>
+              <w:jc w:val="center"/>
+            </w:pPr>
+            <w:r>
+              <w:rPr>
+                <w:rFonts w:hint="eastAsia"/>
+              </w:rPr>
+              <w:t>0.312</w:t>
+            </w:r>
+          </w:p>
+        </w:tc>
+        <w:tc>
+          <w:tcPr>
+            <w:tcW w:w="1421" w:type="dxa"/>
+            <w:vAlign w:val="center"/>
+          </w:tcPr>
+          <w:p>
+            <w:pPr>
+              <w:jc w:val="center"/>
+            </w:pPr>
+            <w:r>
+              <w:rPr>
+                <w:rFonts w:hint="eastAsia"/>
+              </w:rPr>
+              <w:t>2.021</w:t>
+            </w:r>
+          </w:p>
+        </w:tc>
+        <w:tc>
+          <w:tcPr>
+            <w:tcW w:w="1421" w:type="dxa"/>
+            <w:vAlign w:val="center"/>
+          </w:tcPr>
+          <w:p>
+            <w:pPr>
+              <w:jc w:val="center"/>
+            </w:pPr>
+            <w:r>
+              <w:rPr>
+                <w:rFonts w:hint="eastAsia"/>
+              </w:rPr>
+              <w:t>18.143</w:t>
+            </w:r>
+          </w:p>
+        </w:tc>
+      </w:tr>
+      <w:tr>
+        <w:trPr>
+          <w:trHeight w:val="289"/>
+        </w:trPr>
+        <w:tc>
+          <w:tcPr>
+            <w:tcW w:w="1420" w:type="dxa"/>
+            <w:vAlign w:val="center"/>
+          </w:tcPr>
+          <w:p>
+            <w:pPr>
+              <w:jc w:val="center"/>
+            </w:pPr>
+            <w:r>
+              <w:rPr>
+                <w:rFonts w:hint="eastAsia"/>
+              </w:rPr>
+              <w:t>深度有限</w:t>
+            </w:r>
+          </w:p>
+        </w:tc>
+        <w:tc>
+          <w:tcPr>
+            <w:tcW w:w="1420" w:type="dxa"/>
+            <w:vAlign w:val="center"/>
+          </w:tcPr>
+          <w:p>
+            <w:pPr>
+              <w:jc w:val="center"/>
+            </w:pPr>
+            <w:r>
+              <w:rPr>
+                <w:rFonts w:hint="eastAsia"/>
+              </w:rPr>
+              <w:t>0.001</w:t>
+            </w:r>
+          </w:p>
+        </w:tc>
+        <w:tc>
+          <w:tcPr>
+            <w:tcW w:w="1420" w:type="dxa"/>
+            <w:vAlign w:val="center"/>
+          </w:tcPr>
+          <w:p>
+            <w:pPr>
+              <w:jc w:val="center"/>
+            </w:pPr>
+            <w:r>
+              <w:rPr>
+                <w:rFonts w:hint="eastAsia"/>
+              </w:rPr>
+              <w:t>0.133~</w:t>
+            </w:r>
+            <w:r>
+              <w:rPr>
+                <w:rFonts w:hint="eastAsia"/>
+              </w:rPr>
+              <w:t>2</w:t>
+            </w:r>
+            <w:r>
+              <w:t>.5</w:t>
+            </w:r>
+            <w:r>
+              <w:rPr>
+                <w:rFonts w:hint="eastAsia"/>
+              </w:rPr>
+              <w:t>都有</w:t>
+            </w:r>
+          </w:p>
+        </w:tc>
+        <w:tc>
+          <w:tcPr>
+            <w:tcW w:w="1420" w:type="dxa"/>
+            <w:vAlign w:val="center"/>
+          </w:tcPr>
+          <w:p>
+            <w:pPr>
+              <w:jc w:val="center"/>
+            </w:pPr>
+            <w:r>
+              <w:rPr>
+                <w:rFonts w:hint="eastAsia"/>
+              </w:rPr>
+              <w:t>X</w:t>
+            </w:r>
+          </w:p>
+        </w:tc>
+        <w:tc>
+          <w:tcPr>
+            <w:tcW w:w="1421" w:type="dxa"/>
+            <w:vAlign w:val="center"/>
+          </w:tcPr>
+          <w:p>
+            <w:pPr>
+              <w:jc w:val="center"/>
+            </w:pPr>
+            <w:r>
+              <w:rPr>
+                <w:rFonts w:hint="eastAsia"/>
+              </w:rPr>
+              <w:t>X</w:t>
+            </w:r>
+          </w:p>
+        </w:tc>
+        <w:tc>
+          <w:tcPr>
+            <w:tcW w:w="1421" w:type="dxa"/>
+            <w:vAlign w:val="center"/>
+          </w:tcPr>
+          <w:p>
+            <w:pPr>
+              <w:jc w:val="center"/>
+            </w:pPr>
+            <w:r>
+              <w:rPr>
+                <w:rFonts w:hint="eastAsia"/>
+              </w:rPr>
+              <w:t>X</w:t>
+            </w:r>
+          </w:p>
+        </w:tc>
+      </w:tr>
+      <w:tr>
+        <w:trPr>
+          <w:trHeight w:val="604"/>
+        </w:trPr>
+        <w:tc>
+          <w:tcPr>
+            <w:tcW w:w="1420" w:type="dxa"/>
+            <w:vAlign w:val="center"/>
+          </w:tcPr>
+          <w:p>
+            <w:pPr>
+              <w:jc w:val="center"/>
+            </w:pPr>
+            <w:r>
+              <w:t>M</w:t>
+            </w:r>
+            <w:r>
+              <w:rPr>
+                <w:rFonts w:hint="eastAsia"/>
+              </w:rPr>
+              <w:t>isplace</w:t>
+            </w:r>
+          </w:p>
+        </w:tc>
+        <w:tc>
+          <w:tcPr>
+            <w:tcW w:w="1420" w:type="dxa"/>
+            <w:vAlign w:val="center"/>
+          </w:tcPr>
+          <w:p>
+            <w:pPr>
+              <w:jc w:val="center"/>
+            </w:pPr>
+            <w:r>
+              <w:rPr>
+                <w:rFonts w:hint="eastAsia"/>
+              </w:rPr>
+              <w:t>0.00</w:t>
+            </w:r>
+            <w:r>
+              <w:t>2</w:t>
+            </w:r>
+          </w:p>
+        </w:tc>
+        <w:tc>
+          <w:tcPr>
+            <w:tcW w:w="1420" w:type="dxa"/>
+            <w:vAlign w:val="center"/>
+          </w:tcPr>
+          <w:p>
+            <w:pPr>
+              <w:jc w:val="center"/>
+            </w:pPr>
+            <w:r>
+              <w:rPr>
+                <w:rFonts w:hint="eastAsia"/>
+              </w:rPr>
+              <w:t>0.0</w:t>
+            </w:r>
+            <w:r>
+              <w:t>11</w:t>
+            </w:r>
+          </w:p>
+        </w:tc>
+        <w:tc>
+          <w:tcPr>
+            <w:tcW w:w="1420" w:type="dxa"/>
+            <w:vAlign w:val="center"/>
+          </w:tcPr>
+          <w:p>
+            <w:pPr>
+              <w:jc w:val="center"/>
+            </w:pPr>
+            <w:r>
+              <w:rPr>
+                <w:rFonts w:hint="eastAsia"/>
+              </w:rPr>
+              <w:t>0.114</w:t>
+            </w:r>
+          </w:p>
+        </w:tc>
+        <w:tc>
+          <w:tcPr>
+            <w:tcW w:w="1421" w:type="dxa"/>
+            <w:vAlign w:val="center"/>
+          </w:tcPr>
+          <w:p>
+            <w:pPr>
+              <w:jc w:val="center"/>
+            </w:pPr>
+            <w:r>
+              <w:rPr>
+                <w:rFonts w:hint="eastAsia"/>
+              </w:rPr>
+              <w:t>0.6</w:t>
+            </w:r>
+            <w:r>
+              <w:t>12</w:t>
+            </w:r>
+          </w:p>
+        </w:tc>
+        <w:tc>
+          <w:tcPr>
+            <w:tcW w:w="1421" w:type="dxa"/>
+            <w:vAlign w:val="center"/>
+          </w:tcPr>
+          <w:p>
+            <w:pPr>
+              <w:jc w:val="center"/>
+            </w:pPr>
+            <w:r>
+              <w:t>2.124</w:t>
+            </w:r>
+          </w:p>
+        </w:tc>
+      </w:tr>
+      <w:tr>
+        <w:trPr>
+          <w:trHeight w:val="562"/>
+        </w:trPr>
+        <w:tc>
+          <w:tcPr>
+            <w:tcW w:w="1420" w:type="dxa"/>
+            <w:vAlign w:val="center"/>
+          </w:tcPr>
+          <w:p>
+            <w:pPr>
+              <w:jc w:val="center"/>
+            </w:pPr>
+            <w:r>
+              <w:rPr>
+                <w:rFonts w:hint="eastAsia"/>
+              </w:rPr>
+              <w:t>M</w:t>
+            </w:r>
+            <w:r>
+              <w:t>anhattan</w:t>
+            </w:r>
+          </w:p>
+        </w:tc>
+        <w:tc>
+          <w:tcPr>
+            <w:tcW w:w="1420" w:type="dxa"/>
+            <w:vAlign w:val="center"/>
+          </w:tcPr>
+          <w:p>
+            <w:pPr>
+              <w:jc w:val="center"/>
+            </w:pPr>
+            <w:r>
+              <w:rPr>
+                <w:rFonts w:hint="eastAsia"/>
+              </w:rPr>
+              <w:t>0.001</w:t>
+            </w:r>
+          </w:p>
+        </w:tc>
+        <w:tc>
+          <w:tcPr>
+            <w:tcW w:w="1420" w:type="dxa"/>
+            <w:vAlign w:val="center"/>
+          </w:tcPr>
+          <w:p>
+            <w:pPr>
+              <w:jc w:val="center"/>
+            </w:pPr>
+            <w:r>
+              <w:rPr>
+                <w:rFonts w:hint="eastAsia"/>
+              </w:rPr>
+              <w:t>0.01</w:t>
+            </w:r>
+            <w:r>
+              <w:t>3</w:t>
+            </w:r>
+          </w:p>
+        </w:tc>
+        <w:tc>
+          <w:tcPr>
+            <w:tcW w:w="1420" w:type="dxa"/>
+            <w:vAlign w:val="center"/>
+          </w:tcPr>
+          <w:p>
+            <w:pPr>
+              <w:jc w:val="center"/>
+            </w:pPr>
+            <w:r>
+              <w:rPr>
+                <w:rFonts w:hint="eastAsia"/>
+              </w:rPr>
+              <w:t>0.0</w:t>
+            </w:r>
+            <w:r>
+              <w:t>45</w:t>
+            </w:r>
+          </w:p>
+        </w:tc>
+        <w:tc>
+          <w:tcPr>
+            <w:tcW w:w="1421" w:type="dxa"/>
+            <w:vAlign w:val="center"/>
+          </w:tcPr>
+          <w:p>
+            <w:pPr>
+              <w:jc w:val="center"/>
+            </w:pPr>
+            <w:r>
+              <w:rPr>
+                <w:rFonts w:hint="eastAsia"/>
+              </w:rPr>
+              <w:t>0.2</w:t>
+            </w:r>
+            <w:r>
+              <w:t>5</w:t>
+            </w:r>
+          </w:p>
+        </w:tc>
+        <w:tc>
+          <w:tcPr>
+            <w:tcW w:w="1421" w:type="dxa"/>
+            <w:vAlign w:val="center"/>
+          </w:tcPr>
+          <w:p>
+            <w:pPr>
+              <w:jc w:val="center"/>
+            </w:pPr>
+            <w:r>
+              <w:rPr>
+                <w:rFonts w:hint="eastAsia"/>
+              </w:rPr>
+              <w:t>1.184</w:t>
+            </w:r>
+          </w:p>
+        </w:tc>
+      </w:tr>
+    </w:tbl>
+    <w:p>
+      <w:pPr>
+        <w:ind w:firstLine="380"/>
+        <w:rPr>
+          <w:rFonts w:ascii="宋体" w:eastAsia="宋体" w:hAnsi="宋体" w:cs="宋体"/>
+          <w:color w:val="000000" w:themeColor="text1"/>
+          <w:sz w:val="24"/>
+          <w:szCs w:val="24"/>
+        </w:rPr>
+      </w:pPr>
+      <w:r>
+        <w:rPr>
+          <w:rFonts w:ascii="宋体" w:eastAsia="宋体" w:hAnsi="宋体" w:cs="宋体" w:hint="eastAsia"/>
+          <w:color w:val="000000" w:themeColor="text1"/>
+          <w:sz w:val="24"/>
+          <w:szCs w:val="24"/>
+        </w:rPr>
+        <w:t>在步数</w:t>
+      </w:r>
+      <w:r>
+        <w:rPr>
+          <w:rFonts w:ascii="宋体" w:eastAsia="宋体" w:hAnsi="宋体" w:cs="宋体" w:hint="eastAsia"/>
+          <w:color w:val="000000" w:themeColor="text1"/>
+          <w:sz w:val="24"/>
+          <w:szCs w:val="24"/>
+        </w:rPr>
+        <w:t>较少的</w:t>
+      </w:r>
+      <w:r>
+        <w:rPr>
+          <w:rFonts w:ascii="宋体" w:eastAsia="宋体" w:hAnsi="宋体" w:cs="宋体" w:hint="eastAsia"/>
+          <w:color w:val="000000" w:themeColor="text1"/>
+          <w:sz w:val="24"/>
+          <w:szCs w:val="24"/>
+        </w:rPr>
+        <w:t>情况下，</w:t>
+      </w:r>
+      <w:r>
+        <w:rPr>
+          <w:rFonts w:ascii="宋体" w:eastAsia="宋体" w:hAnsi="宋体" w:cs="宋体" w:hint="eastAsia"/>
+          <w:color w:val="000000" w:themeColor="text1"/>
+          <w:sz w:val="24"/>
+          <w:szCs w:val="24"/>
+        </w:rPr>
+        <w:t>有限</w:t>
+      </w:r>
+      <w:r>
+        <w:rPr>
+          <w:rFonts w:ascii="宋体" w:eastAsia="宋体" w:hAnsi="宋体" w:cs="宋体" w:hint="eastAsia"/>
+          <w:color w:val="000000" w:themeColor="text1"/>
+          <w:sz w:val="24"/>
+          <w:szCs w:val="24"/>
+        </w:rPr>
+        <w:t>深度</w:t>
+      </w:r>
+      <w:r>
+        <w:rPr>
+          <w:rFonts w:ascii="宋体" w:eastAsia="宋体" w:hAnsi="宋体" w:cs="宋体" w:hint="eastAsia"/>
+          <w:color w:val="000000" w:themeColor="text1"/>
+          <w:sz w:val="24"/>
+          <w:szCs w:val="24"/>
+        </w:rPr>
+        <w:t>优先</w:t>
+      </w:r>
+      <w:r>
+        <w:rPr>
+          <w:rFonts w:ascii="宋体" w:eastAsia="宋体" w:hAnsi="宋体" w:cs="宋体" w:hint="eastAsia"/>
+          <w:color w:val="000000" w:themeColor="text1"/>
+          <w:sz w:val="24"/>
+          <w:szCs w:val="24"/>
+        </w:rPr>
+        <w:t>算法和广度优先算法的耗时接近，在10步之后由于深度有限CUTOFF，未能得到具体的时间，可以大致估计在高步数下，深度有限算法非常耗时。</w:t>
+      </w:r>
+    </w:p>
+    <w:p>
+      <w:pPr>
+        <w:ind w:firstLine="380"/>
+        <w:rPr>
+          <w:rFonts w:ascii="宋体" w:eastAsia="宋体" w:hAnsi="宋体" w:cs="宋体"/>
+          <w:color w:val="000000" w:themeColor="text1"/>
+          <w:sz w:val="24"/>
+          <w:szCs w:val="24"/>
+        </w:rPr>
+      </w:pPr>
+      <w:r>
+        <w:rPr>
+          <w:rFonts w:ascii="宋体" w:eastAsia="宋体" w:hAnsi="宋体" w:cs="宋体" w:hint="eastAsia"/>
+          <w:color w:val="000000" w:themeColor="text1"/>
+          <w:sz w:val="24"/>
+          <w:szCs w:val="24"/>
+        </w:rPr>
+        <w:t>启发式算法由于具有某些特定的规则，比广度优先和深度有限这种“暴力硬解”的方法更合理，更具有效率</w:t>
+      </w:r>
+      <w:r>
+        <w:rPr>
+          <w:rFonts w:ascii="宋体" w:eastAsia="宋体" w:hAnsi="宋体" w:cs="宋体" w:hint="eastAsia"/>
+          <w:color w:val="000000" w:themeColor="text1"/>
+          <w:sz w:val="24"/>
+          <w:szCs w:val="24"/>
+        </w:rPr>
+        <w:t>。</w:t>
+      </w:r>
+      <w:r>
+        <w:rPr>
+          <w:rFonts w:ascii="宋体" w:eastAsia="宋体" w:hAnsi="宋体" w:cs="宋体"/>
+          <w:color w:val="000000" w:themeColor="text1"/>
+          <w:sz w:val="24"/>
+          <w:szCs w:val="24"/>
+        </w:rPr>
+        <w:t xml:space="preserve"> </w:t>
+      </w:r>
+    </w:p>
+    <w:p>
+      <w:pPr>
+        <w:rPr>
+          <w:rFonts w:ascii="Times New Roman" w:eastAsia="宋体" w:hAnsi="Times New Roman" w:cs="Times New Roman"/>
+        </w:rPr>
+      </w:pPr>
     </w:p>
     <w:p>
       <w:pPr>
@@ -1325,16 +3447,76 @@
     </w:p>
     <w:p>
       <w:pPr>
-        <w:rPr>
-          <w:rFonts w:ascii="Times New Roman" w:eastAsia="宋体" w:hAnsi="Times New Roman" w:cs="Times New Roman"/>
-        </w:rPr>
-      </w:pPr>
-      <w:r>
-        <w:rPr>
-          <w:rFonts w:ascii="Times New Roman" w:eastAsia="宋体" w:hAnsi="Times New Roman" w:cs="Times New Roman"/>
-        </w:rPr>
-        <w:t>//TODO</w:t>
-      </w:r>
+        <w:ind w:firstLine="420"/>
+        <w:rPr>
+          <w:rFonts w:ascii="宋体" w:eastAsia="宋体" w:hAnsi="宋体"/>
+          <w:sz w:val="24"/>
+          <w:szCs w:val="24"/>
+        </w:rPr>
+      </w:pPr>
+      <w:r>
+        <w:rPr>
+          <w:rFonts w:ascii="宋体" w:eastAsia="宋体" w:hAnsi="宋体" w:hint="eastAsia"/>
+          <w:sz w:val="24"/>
+          <w:szCs w:val="24"/>
+        </w:rPr>
+        <w:t>本次实验共涉及到4种算法，其中广度优先和深度有限属于传统的暴力算法，效率并不高，如果实验内容不是8-puzzle而是15或者24-puzzle，这两种算法得到解的时间会大大延长。</w:t>
+      </w:r>
+    </w:p>
+    <w:p>
+      <w:pPr>
+        <w:ind w:firstLine="420"/>
+        <w:rPr>
+          <w:rFonts w:ascii="宋体" w:eastAsia="宋体" w:hAnsi="宋体" w:cs="宋体"/>
+          <w:color w:val="000000" w:themeColor="text1"/>
+          <w:sz w:val="24"/>
+          <w:szCs w:val="24"/>
+        </w:rPr>
+      </w:pPr>
+      <w:r>
+        <w:rPr>
+          <w:rFonts w:ascii="宋体" w:eastAsia="宋体" w:hAnsi="宋体" w:hint="eastAsia"/>
+          <w:sz w:val="24"/>
+          <w:szCs w:val="24"/>
+        </w:rPr>
+        <w:t>而启发式搜索，利用了贪心规则，其中</w:t>
+      </w:r>
+      <w:r>
+        <w:rPr>
+          <w:rFonts w:ascii="宋体" w:eastAsia="宋体" w:hAnsi="宋体" w:cs="宋体" w:hint="eastAsia"/>
+          <w:color w:val="000000" w:themeColor="text1"/>
+          <w:sz w:val="24"/>
+          <w:szCs w:val="24"/>
+        </w:rPr>
+        <w:t>aStarManhattan比aStarMisplace算法的贪心规则更合理，所以有更高的效率。</w:t>
+      </w:r>
+    </w:p>
+    <w:p>
+      <w:pPr>
+        <w:ind w:firstLine="420"/>
+        <w:rPr>
+          <w:rFonts w:ascii="宋体" w:eastAsia="宋体" w:hAnsi="宋体" w:cs="宋体"/>
+          <w:color w:val="000000" w:themeColor="text1"/>
+          <w:sz w:val="24"/>
+          <w:szCs w:val="24"/>
+        </w:rPr>
+      </w:pPr>
+      <w:r>
+        <w:rPr>
+          <w:rFonts w:ascii="宋体" w:eastAsia="宋体" w:hAnsi="宋体" w:cs="宋体" w:hint="eastAsia"/>
+          <w:color w:val="000000" w:themeColor="text1"/>
+          <w:sz w:val="24"/>
+          <w:szCs w:val="24"/>
+        </w:rPr>
+        <w:t>就本次实验要求写出的4种算法，aStarManhattan具有最高的效率。</w:t>
+      </w:r>
+    </w:p>
+    <w:p>
+      <w:pPr>
+        <w:rPr>
+          <w:rFonts w:ascii="Times New Roman" w:eastAsia="宋体" w:hAnsi="Times New Roman" w:cs="Times New Roman"/>
+        </w:rPr>
+      </w:pPr>
     </w:p>
     <w:sectPr>
       <w:pgSz w:w="11906" w:h="16838"/>
@@ -2121,7 +4303,7 @@
     <w:lsdException w:name="Table Web 2" w:semiHidden="1" w:unhideWhenUsed="1"/>
     <w:lsdException w:name="Table Web 3" w:semiHidden="1" w:unhideWhenUsed="1"/>
     <w:lsdException w:name="Balloon Text" w:semiHidden="1" w:unhideWhenUsed="1"/>
-    <w:lsdException w:name="Table Grid" w:uiPriority="39"/>
+    <w:lsdException w:name="Table Grid" w:uiPriority="39" w:qFormat="1"/>
     <w:lsdException w:name="Table Theme" w:semiHidden="1" w:unhideWhenUsed="1"/>
     <w:lsdException w:name="Placeholder Text" w:semiHidden="1"/>
     <w:lsdException w:name="No Spacing" w:uiPriority="1" w:qFormat="1"/>
@@ -2577,6 +4759,7 @@
     <w:name w:val="Table Grid"/>
     <w:basedOn w:val="a1"/>
     <w:uiPriority w:val="39"/>
+    <w:qFormat/>
     <w:rsid w:val="00C468C1"/>
     <w:tblPr>
       <w:tblBorders>

</xml_diff>